<commit_message>
update sytem test, SRS, appendix
</commit_message>
<xml_diff>
--- a/SRS-0.8.docx
+++ b/SRS-0.8.docx
@@ -3501,8 +3501,6 @@
                 <w:lang w:eastAsia="zh-CN"/>
               </w:rPr>
             </w:pPr>
-            <w:bookmarkStart w:id="0" w:name="_GoBack"/>
-            <w:bookmarkEnd w:id="0"/>
             <w:r>
               <w:rPr>
                 <w:rFonts w:ascii="Times New Roman" w:hAnsi="Times New Roman" w:cs="Times New Roman"/>
@@ -9394,7 +9392,7 @@
           <w:szCs w:val="32"/>
         </w:rPr>
       </w:pPr>
-      <w:bookmarkStart w:id="1" w:name="_Toc480737420"/>
+      <w:bookmarkStart w:id="0" w:name="_Toc480737420"/>
       <w:r>
         <w:rPr>
           <w:rFonts w:ascii="Times New Roman" w:hAnsi="Times New Roman" w:cs="Times New Roman"/>
@@ -9417,7 +9415,7 @@
         </w:rPr>
         <w:t>urpose</w:t>
       </w:r>
-      <w:bookmarkEnd w:id="1"/>
+      <w:bookmarkEnd w:id="0"/>
     </w:p>
     <w:p>
       <w:pPr>
@@ -9653,7 +9651,7 @@
           <w:szCs w:val="32"/>
         </w:rPr>
       </w:pPr>
-      <w:bookmarkStart w:id="2" w:name="_Toc480737421"/>
+      <w:bookmarkStart w:id="1" w:name="_Toc480737421"/>
       <w:r>
         <w:rPr>
           <w:rFonts w:ascii="Times New Roman" w:hAnsi="Times New Roman" w:cs="Times New Roman"/>
@@ -9676,7 +9674,7 @@
         </w:rPr>
         <w:t>Scope</w:t>
       </w:r>
-      <w:bookmarkEnd w:id="2"/>
+      <w:bookmarkEnd w:id="1"/>
     </w:p>
     <w:p>
       <w:pPr>
@@ -9979,7 +9977,7 @@
           <w:szCs w:val="32"/>
         </w:rPr>
       </w:pPr>
-      <w:bookmarkStart w:id="3" w:name="_Toc480737422"/>
+      <w:bookmarkStart w:id="2" w:name="_Toc480737422"/>
       <w:r>
         <w:rPr>
           <w:rFonts w:ascii="Times New Roman" w:hAnsi="Times New Roman" w:cs="Times New Roman"/>
@@ -9991,7 +9989,7 @@
         </w:rPr>
         <w:t>Acronyms and definitions Acronyms</w:t>
       </w:r>
-      <w:bookmarkEnd w:id="3"/>
+      <w:bookmarkEnd w:id="2"/>
     </w:p>
     <w:p>
       <w:pPr>
@@ -10258,7 +10256,7 @@
           <w:szCs w:val="32"/>
         </w:rPr>
       </w:pPr>
-      <w:bookmarkStart w:id="4" w:name="_Toc480737423"/>
+      <w:bookmarkStart w:id="3" w:name="_Toc480737423"/>
       <w:r>
         <w:rPr>
           <w:rFonts w:ascii="Times New Roman" w:hAnsi="Times New Roman" w:cs="Times New Roman"/>
@@ -10281,7 +10279,7 @@
         </w:rPr>
         <w:t>s</w:t>
       </w:r>
-      <w:bookmarkEnd w:id="4"/>
+      <w:bookmarkEnd w:id="3"/>
     </w:p>
     <w:tbl>
       <w:tblPr>
@@ -11060,7 +11058,7 @@
           <w:szCs w:val="36"/>
         </w:rPr>
       </w:pPr>
-      <w:bookmarkStart w:id="5" w:name="_Toc480737424"/>
+      <w:bookmarkStart w:id="4" w:name="_Toc480737424"/>
       <w:r>
         <w:rPr>
           <w:rFonts w:ascii="Times New Roman" w:hAnsi="Times New Roman" w:cs="Times New Roman"/>
@@ -11073,7 +11071,7 @@
         <w:lastRenderedPageBreak/>
         <w:t>Chapter II | Overall Description</w:t>
       </w:r>
-      <w:bookmarkEnd w:id="5"/>
+      <w:bookmarkEnd w:id="4"/>
     </w:p>
     <w:p>
       <w:pPr>
@@ -11099,7 +11097,7 @@
           <w:szCs w:val="32"/>
         </w:rPr>
       </w:pPr>
-      <w:bookmarkStart w:id="6" w:name="_Toc480737425"/>
+      <w:bookmarkStart w:id="5" w:name="_Toc480737425"/>
       <w:r>
         <w:rPr>
           <w:rFonts w:ascii="Times New Roman" w:hAnsi="Times New Roman" w:cs="Times New Roman"/>
@@ -11111,7 +11109,7 @@
         </w:rPr>
         <w:t>Product perspective</w:t>
       </w:r>
-      <w:bookmarkEnd w:id="6"/>
+      <w:bookmarkEnd w:id="5"/>
     </w:p>
     <w:p>
       <w:pPr>
@@ -11248,7 +11246,7 @@
           <w:szCs w:val="32"/>
         </w:rPr>
       </w:pPr>
-      <w:bookmarkStart w:id="7" w:name="_Toc480737426"/>
+      <w:bookmarkStart w:id="6" w:name="_Toc480737426"/>
       <w:r>
         <w:rPr>
           <w:rFonts w:ascii="Times New Roman" w:hAnsi="Times New Roman" w:cs="Times New Roman"/>
@@ -11271,7 +11269,7 @@
         </w:rPr>
         <w:t>Functions</w:t>
       </w:r>
-      <w:bookmarkEnd w:id="7"/>
+      <w:bookmarkEnd w:id="6"/>
     </w:p>
     <w:p>
       <w:pPr>
@@ -11408,7 +11406,7 @@
           <w:szCs w:val="32"/>
         </w:rPr>
       </w:pPr>
-      <w:bookmarkStart w:id="8" w:name="_Toc480737427"/>
+      <w:bookmarkStart w:id="7" w:name="_Toc480737427"/>
       <w:r>
         <w:rPr>
           <w:rFonts w:ascii="Times New Roman" w:hAnsi="Times New Roman" w:cs="Times New Roman"/>
@@ -11420,7 +11418,7 @@
         </w:rPr>
         <w:t>User Characteristic</w:t>
       </w:r>
-      <w:bookmarkEnd w:id="8"/>
+      <w:bookmarkEnd w:id="7"/>
     </w:p>
     <w:p>
       <w:pPr>
@@ -11665,7 +11663,7 @@
           <w:szCs w:val="32"/>
         </w:rPr>
       </w:pPr>
-      <w:bookmarkStart w:id="9" w:name="_Toc480737428"/>
+      <w:bookmarkStart w:id="8" w:name="_Toc480737428"/>
       <w:r>
         <w:rPr>
           <w:rFonts w:ascii="Times New Roman" w:hAnsi="Times New Roman" w:cs="Times New Roman"/>
@@ -11677,7 +11675,7 @@
         </w:rPr>
         <w:t>Operation Environment</w:t>
       </w:r>
-      <w:bookmarkEnd w:id="9"/>
+      <w:bookmarkEnd w:id="8"/>
     </w:p>
     <w:p>
       <w:pPr>
@@ -11758,7 +11756,7 @@
           <w:szCs w:val="32"/>
         </w:rPr>
       </w:pPr>
-      <w:bookmarkStart w:id="10" w:name="_Toc480737429"/>
+      <w:bookmarkStart w:id="9" w:name="_Toc480737429"/>
       <w:r>
         <w:rPr>
           <w:rFonts w:ascii="Times New Roman" w:hAnsi="Times New Roman" w:cs="Times New Roman"/>
@@ -11781,7 +11779,7 @@
         </w:rPr>
         <w:t>constants</w:t>
       </w:r>
-      <w:bookmarkEnd w:id="10"/>
+      <w:bookmarkEnd w:id="9"/>
     </w:p>
     <w:p>
       <w:pPr>
@@ -11917,7 +11915,7 @@
           <w:szCs w:val="36"/>
         </w:rPr>
       </w:pPr>
-      <w:bookmarkStart w:id="11" w:name="_Toc480737430"/>
+      <w:bookmarkStart w:id="10" w:name="_Toc480737430"/>
       <w:r>
         <w:rPr>
           <w:rFonts w:ascii="Times New Roman" w:hAnsi="Times New Roman" w:cs="Times New Roman"/>
@@ -11941,7 +11939,7 @@
         </w:rPr>
         <w:t>Software Requirement Specification</w:t>
       </w:r>
-      <w:bookmarkEnd w:id="11"/>
+      <w:bookmarkEnd w:id="10"/>
     </w:p>
     <w:p>
       <w:pPr>
@@ -11959,7 +11957,7 @@
           <w:szCs w:val="32"/>
         </w:rPr>
       </w:pPr>
-      <w:bookmarkStart w:id="12" w:name="_Toc480737431"/>
+      <w:bookmarkStart w:id="11" w:name="_Toc480737431"/>
       <w:r>
         <w:rPr>
           <w:rFonts w:ascii="Times New Roman" w:hAnsi="Times New Roman" w:cs="Times New Roman"/>
@@ -11993,7 +11991,7 @@
         </w:rPr>
         <w:t>s</w:t>
       </w:r>
-      <w:bookmarkEnd w:id="12"/>
+      <w:bookmarkEnd w:id="11"/>
       <w:r>
         <w:rPr>
           <w:rFonts w:ascii="Times New Roman" w:hAnsi="Times New Roman" w:cs="Times New Roman"/>
@@ -12794,7 +12792,7 @@
           <w:color w:val="auto"/>
         </w:rPr>
       </w:pPr>
-      <w:bookmarkStart w:id="13" w:name="_Toc480737432"/>
+      <w:bookmarkStart w:id="12" w:name="_Toc480737432"/>
       <w:r>
         <w:rPr>
           <w:rFonts w:ascii="Times New Roman" w:hAnsi="Times New Roman" w:cs="Times New Roman"/>
@@ -12807,7 +12805,7 @@
         <w:lastRenderedPageBreak/>
         <w:t>System requirements</w:t>
       </w:r>
-      <w:bookmarkEnd w:id="13"/>
+      <w:bookmarkEnd w:id="12"/>
     </w:p>
     <w:p>
       <w:pPr>
@@ -14862,7 +14860,7 @@
           <w:szCs w:val="32"/>
         </w:rPr>
       </w:pPr>
-      <w:bookmarkStart w:id="14" w:name="_Toc480737433"/>
+      <w:bookmarkStart w:id="13" w:name="_Toc480737433"/>
       <w:r>
         <w:rPr>
           <w:rFonts w:ascii="Times New Roman" w:hAnsi="Times New Roman" w:cs="Times New Roman"/>
@@ -14874,7 +14872,7 @@
         </w:rPr>
         <w:t>User requirement specification with system requirement specification</w:t>
       </w:r>
-      <w:bookmarkEnd w:id="14"/>
+      <w:bookmarkEnd w:id="13"/>
     </w:p>
     <w:p>
       <w:pPr>
@@ -19175,7 +19173,7 @@
           <w:szCs w:val="36"/>
         </w:rPr>
       </w:pPr>
-      <w:bookmarkStart w:id="15" w:name="_Toc480737434"/>
+      <w:bookmarkStart w:id="14" w:name="_Toc480737434"/>
       <w:r>
         <w:rPr>
           <w:rFonts w:ascii="Times New Roman" w:hAnsi="Times New Roman" w:cs="Times New Roman"/>
@@ -19188,7 +19186,7 @@
         <w:lastRenderedPageBreak/>
         <w:t>Chapter IV | Requirement Specification</w:t>
       </w:r>
-      <w:bookmarkEnd w:id="15"/>
+      <w:bookmarkEnd w:id="14"/>
     </w:p>
     <w:p>
       <w:pPr>
@@ -19206,7 +19204,7 @@
           <w:szCs w:val="32"/>
         </w:rPr>
       </w:pPr>
-      <w:bookmarkStart w:id="16" w:name="_Toc480737435"/>
+      <w:bookmarkStart w:id="15" w:name="_Toc480737435"/>
       <w:r>
         <w:rPr>
           <w:rFonts w:ascii="Times New Roman" w:hAnsi="Times New Roman" w:cs="Times New Roman"/>
@@ -19218,7 +19216,7 @@
         </w:rPr>
         <w:t>Use case diagram</w:t>
       </w:r>
-      <w:bookmarkEnd w:id="16"/>
+      <w:bookmarkEnd w:id="15"/>
     </w:p>
     <w:p>
       <w:pPr>
@@ -19273,7 +19271,7 @@
           <w:color w:val="auto"/>
         </w:rPr>
       </w:pPr>
-      <w:bookmarkStart w:id="17" w:name="_Toc480737388"/>
+      <w:bookmarkStart w:id="16" w:name="_Toc480737388"/>
       <w:r>
         <w:rPr>
           <w:rFonts w:ascii="Times New Roman" w:hAnsi="Times New Roman" w:cs="Times New Roman"/>
@@ -19332,7 +19330,7 @@
         </w:rPr>
         <w:t xml:space="preserve"> of User management</w:t>
       </w:r>
-      <w:bookmarkEnd w:id="17"/>
+      <w:bookmarkEnd w:id="16"/>
     </w:p>
     <w:p>
       <w:pPr>
@@ -19360,7 +19358,7 @@
           <w:rFonts w:ascii="Times New Roman" w:hAnsi="Times New Roman" w:cs="Times New Roman"/>
         </w:rPr>
       </w:pPr>
-      <w:bookmarkStart w:id="18" w:name="_Toc480737389"/>
+      <w:bookmarkStart w:id="17" w:name="_Toc480737389"/>
       <w:r>
         <w:rPr>
           <w:rFonts w:ascii="Times New Roman" w:hAnsi="Times New Roman" w:cs="Times New Roman"/>
@@ -19419,7 +19417,7 @@
         </w:rPr>
         <w:t xml:space="preserve">  management</w:t>
       </w:r>
-      <w:bookmarkEnd w:id="18"/>
+      <w:bookmarkEnd w:id="17"/>
     </w:p>
     <w:p>
       <w:pPr>
@@ -19448,7 +19446,7 @@
           <w:rFonts w:ascii="Times New Roman" w:hAnsi="Times New Roman" w:cs="Times New Roman"/>
         </w:rPr>
       </w:pPr>
-      <w:bookmarkStart w:id="19" w:name="_Toc480737390"/>
+      <w:bookmarkStart w:id="18" w:name="_Toc480737390"/>
       <w:r>
         <w:rPr>
           <w:rFonts w:ascii="Times New Roman" w:hAnsi="Times New Roman" w:cs="Times New Roman"/>
@@ -19493,7 +19491,7 @@
         </w:rPr>
         <w:t xml:space="preserve"> Use case diagram of Progress tracking</w:t>
       </w:r>
-      <w:bookmarkEnd w:id="19"/>
+      <w:bookmarkEnd w:id="18"/>
     </w:p>
     <w:p>
       <w:pPr>
@@ -19536,7 +19534,7 @@
           <w:noProof/>
         </w:rPr>
       </w:pPr>
-      <w:bookmarkStart w:id="20" w:name="_Toc480737391"/>
+      <w:bookmarkStart w:id="19" w:name="_Toc480737391"/>
       <w:r>
         <w:rPr>
           <w:rFonts w:ascii="Times New Roman" w:hAnsi="Times New Roman" w:cs="Times New Roman"/>
@@ -19581,7 +19579,7 @@
         </w:rPr>
         <w:t xml:space="preserve"> Use case diagram of Report export</w:t>
       </w:r>
-      <w:bookmarkEnd w:id="20"/>
+      <w:bookmarkEnd w:id="19"/>
     </w:p>
     <w:p>
       <w:pPr>
@@ -19618,7 +19616,7 @@
           <w:rFonts w:ascii="Times New Roman" w:hAnsi="Times New Roman" w:cs="Times New Roman"/>
         </w:rPr>
       </w:pPr>
-      <w:bookmarkStart w:id="21" w:name="_Toc480737392"/>
+      <w:bookmarkStart w:id="20" w:name="_Toc480737392"/>
       <w:r>
         <w:rPr>
           <w:rFonts w:ascii="Times New Roman" w:hAnsi="Times New Roman" w:cs="Times New Roman"/>
@@ -19663,7 +19661,7 @@
         </w:rPr>
         <w:t xml:space="preserve"> Use case diagram of Notification</w:t>
       </w:r>
-      <w:bookmarkEnd w:id="21"/>
+      <w:bookmarkEnd w:id="20"/>
     </w:p>
     <w:p>
       <w:pPr>
@@ -19696,7 +19694,7 @@
           <w:szCs w:val="32"/>
         </w:rPr>
       </w:pPr>
-      <w:bookmarkStart w:id="22" w:name="_Toc480737436"/>
+      <w:bookmarkStart w:id="21" w:name="_Toc480737436"/>
       <w:r>
         <w:rPr>
           <w:rFonts w:ascii="Times New Roman" w:hAnsi="Times New Roman" w:cs="Times New Roman"/>
@@ -19708,7 +19706,7 @@
         </w:rPr>
         <w:t>Use case description</w:t>
       </w:r>
-      <w:bookmarkEnd w:id="22"/>
+      <w:bookmarkEnd w:id="21"/>
     </w:p>
     <w:p>
       <w:pPr>
@@ -19792,7 +19790,7 @@
                 <w:color w:val="auto"/>
               </w:rPr>
             </w:pPr>
-            <w:bookmarkStart w:id="23" w:name="_Toc480737437"/>
+            <w:bookmarkStart w:id="22" w:name="_Toc480737437"/>
             <w:r>
               <w:rPr>
                 <w:rFonts w:ascii="Times New Roman" w:hAnsi="Times New Roman" w:cs="Times New Roman"/>
@@ -19800,7 +19798,7 @@
               </w:rPr>
               <w:t>UC-01</w:t>
             </w:r>
-            <w:bookmarkEnd w:id="23"/>
+            <w:bookmarkEnd w:id="22"/>
           </w:p>
         </w:tc>
       </w:tr>
@@ -21047,183 +21045,6 @@
           </w:p>
           <w:p>
             <w:pPr>
-              <w:rPr>
-                <w:rFonts w:ascii="Times New Roman" w:hAnsi="Times New Roman" w:cs="Times New Roman"/>
-                <w:sz w:val="24"/>
-                <w:szCs w:val="24"/>
-              </w:rPr>
-            </w:pPr>
-          </w:p>
-        </w:tc>
-      </w:tr>
-      <w:tr>
-        <w:tc>
-          <w:tcPr>
-            <w:tcW w:w="2254" w:type="dxa"/>
-          </w:tcPr>
-          <w:p>
-            <w:pPr>
-              <w:rPr>
-                <w:rFonts w:ascii="Times New Roman" w:hAnsi="Times New Roman" w:cs="Times New Roman"/>
-                <w:b/>
-                <w:bCs/>
-                <w:sz w:val="24"/>
-                <w:szCs w:val="24"/>
-              </w:rPr>
-            </w:pPr>
-            <w:r>
-              <w:rPr>
-                <w:rFonts w:ascii="Times New Roman" w:hAnsi="Times New Roman" w:cs="Times New Roman"/>
-                <w:b/>
-                <w:bCs/>
-                <w:sz w:val="24"/>
-                <w:szCs w:val="24"/>
-              </w:rPr>
-              <w:lastRenderedPageBreak/>
-              <w:t>Exceptions:</w:t>
-            </w:r>
-          </w:p>
-        </w:tc>
-        <w:tc>
-          <w:tcPr>
-            <w:tcW w:w="6762" w:type="dxa"/>
-            <w:gridSpan w:val="3"/>
-          </w:tcPr>
-          <w:p>
-            <w:pPr>
-              <w:rPr>
-                <w:rFonts w:ascii="Times New Roman" w:hAnsi="Times New Roman" w:cs="Times New Roman"/>
-                <w:sz w:val="24"/>
-                <w:szCs w:val="24"/>
-              </w:rPr>
-            </w:pPr>
-            <w:r>
-              <w:rPr>
-                <w:rFonts w:ascii="Times New Roman" w:hAnsi="Times New Roman" w:cs="Times New Roman"/>
-                <w:sz w:val="24"/>
-                <w:szCs w:val="24"/>
-              </w:rPr>
-              <w:t>From a.</w:t>
-            </w:r>
-            <w:r>
-              <w:rPr>
-                <w:rFonts w:ascii="Times New Roman" w:hAnsi="Times New Roman" w:cs="Times New Roman"/>
-                <w:sz w:val="24"/>
-                <w:szCs w:val="24"/>
-              </w:rPr>
-              <w:t>4</w:t>
-            </w:r>
-            <w:r>
-              <w:rPr>
-                <w:rFonts w:ascii="Times New Roman" w:hAnsi="Times New Roman" w:cs="Times New Roman"/>
-                <w:sz w:val="24"/>
-                <w:szCs w:val="24"/>
-              </w:rPr>
-              <w:t>) and b.</w:t>
-            </w:r>
-            <w:r>
-              <w:rPr>
-                <w:rFonts w:ascii="Times New Roman" w:hAnsi="Times New Roman" w:cs="Times New Roman"/>
-                <w:sz w:val="24"/>
-                <w:szCs w:val="24"/>
-              </w:rPr>
-              <w:t>4</w:t>
-            </w:r>
-            <w:r>
-              <w:rPr>
-                <w:rFonts w:ascii="Times New Roman" w:hAnsi="Times New Roman" w:cs="Times New Roman"/>
-                <w:sz w:val="24"/>
-                <w:szCs w:val="24"/>
-              </w:rPr>
-              <w:t xml:space="preserve">) </w:t>
-            </w:r>
-            <w:r>
-              <w:rPr>
-                <w:rFonts w:ascii="Times New Roman" w:hAnsi="Times New Roman" w:cs="Times New Roman"/>
-                <w:sz w:val="24"/>
-                <w:szCs w:val="24"/>
-              </w:rPr>
-              <w:t xml:space="preserve">If visitor input </w:t>
-            </w:r>
-            <w:r>
-              <w:rPr>
-                <w:rFonts w:ascii="Times New Roman" w:hAnsi="Times New Roman" w:cs="Times New Roman"/>
-                <w:sz w:val="24"/>
-                <w:szCs w:val="24"/>
-              </w:rPr>
-              <w:t>incorrect</w:t>
-            </w:r>
-            <w:r>
-              <w:rPr>
-                <w:rFonts w:ascii="Times New Roman" w:hAnsi="Times New Roman" w:cs="Times New Roman"/>
-                <w:sz w:val="24"/>
-                <w:szCs w:val="24"/>
-              </w:rPr>
-              <w:t xml:space="preserve"> format of </w:t>
-            </w:r>
-            <w:r>
-              <w:rPr>
-                <w:rFonts w:ascii="Times New Roman" w:hAnsi="Times New Roman" w:cs="Times New Roman"/>
-                <w:sz w:val="24"/>
-                <w:szCs w:val="24"/>
-              </w:rPr>
-              <w:t xml:space="preserve">email, password </w:t>
-            </w:r>
-            <w:r>
-              <w:rPr>
-                <w:rFonts w:ascii="Times New Roman" w:hAnsi="Times New Roman" w:cs="Times New Roman"/>
-                <w:sz w:val="24"/>
-                <w:szCs w:val="24"/>
-              </w:rPr>
-              <w:t>or empty forms.</w:t>
-            </w:r>
-          </w:p>
-          <w:p>
-            <w:pPr>
-              <w:pStyle w:val="ListParagraph"/>
-              <w:numPr>
-                <w:ilvl w:val="0"/>
-                <w:numId w:val="8"/>
-              </w:numPr>
-              <w:rPr>
-                <w:rFonts w:ascii="Times New Roman" w:hAnsi="Times New Roman" w:cs="Times New Roman"/>
-                <w:sz w:val="24"/>
-                <w:szCs w:val="24"/>
-              </w:rPr>
-            </w:pPr>
-            <w:r>
-              <w:rPr>
-                <w:rFonts w:ascii="Times New Roman" w:hAnsi="Times New Roman" w:cs="Times New Roman"/>
-                <w:sz w:val="24"/>
-                <w:szCs w:val="24"/>
-              </w:rPr>
-              <w:t>System shall provide an error message if the input field(s) are blank.</w:t>
-            </w:r>
-          </w:p>
-          <w:p>
-            <w:pPr>
-              <w:pStyle w:val="ListParagraph"/>
-              <w:numPr>
-                <w:ilvl w:val="0"/>
-                <w:numId w:val="8"/>
-              </w:numPr>
-              <w:rPr>
-                <w:rFonts w:ascii="Times New Roman" w:hAnsi="Times New Roman" w:cs="Times New Roman"/>
-                <w:sz w:val="24"/>
-                <w:szCs w:val="24"/>
-              </w:rPr>
-            </w:pPr>
-            <w:r>
-              <w:rPr>
-                <w:rFonts w:ascii="Times New Roman" w:hAnsi="Times New Roman" w:cs="Times New Roman"/>
-                <w:sz w:val="24"/>
-                <w:szCs w:val="24"/>
-              </w:rPr>
-              <w:t>System shall provide an error message if an input email is not matched with constraint.</w:t>
-            </w:r>
-          </w:p>
-          <w:p>
-            <w:pPr>
               <w:jc w:val="both"/>
               <w:rPr>
                 <w:rFonts w:ascii="Times New Roman" w:hAnsi="Times New Roman" w:cs="Times New Roman"/>
@@ -21231,69 +21052,23 @@
                 <w:szCs w:val="24"/>
               </w:rPr>
             </w:pPr>
-            <w:r>
-              <w:rPr>
-                <w:rFonts w:ascii="Times New Roman" w:hAnsi="Times New Roman" w:cs="Times New Roman"/>
-                <w:sz w:val="24"/>
-                <w:szCs w:val="24"/>
-              </w:rPr>
-              <w:t xml:space="preserve">From </w:t>
-            </w:r>
-            <w:r>
-              <w:rPr>
-                <w:rFonts w:ascii="Times New Roman" w:hAnsi="Times New Roman" w:cs="Times New Roman"/>
-                <w:sz w:val="24"/>
-                <w:szCs w:val="24"/>
-              </w:rPr>
-              <w:t>a.</w:t>
-            </w:r>
-            <w:r>
-              <w:rPr>
-                <w:rFonts w:ascii="Times New Roman" w:hAnsi="Times New Roman" w:cs="Times New Roman"/>
-                <w:sz w:val="24"/>
-                <w:szCs w:val="24"/>
-              </w:rPr>
-              <w:t>3</w:t>
-            </w:r>
-            <w:r>
-              <w:rPr>
-                <w:rFonts w:ascii="Times New Roman" w:hAnsi="Times New Roman" w:cs="Times New Roman"/>
-                <w:sz w:val="24"/>
-                <w:szCs w:val="24"/>
-              </w:rPr>
-              <w:t xml:space="preserve">) and </w:t>
-            </w:r>
-            <w:r>
-              <w:rPr>
-                <w:rFonts w:ascii="Times New Roman" w:hAnsi="Times New Roman" w:cs="Times New Roman"/>
-                <w:sz w:val="24"/>
-                <w:szCs w:val="24"/>
-              </w:rPr>
-              <w:t>b.</w:t>
-            </w:r>
-            <w:r>
-              <w:rPr>
-                <w:rFonts w:ascii="Times New Roman" w:hAnsi="Times New Roman" w:cs="Times New Roman"/>
-                <w:sz w:val="24"/>
-                <w:szCs w:val="24"/>
-              </w:rPr>
-              <w:t>3</w:t>
-            </w:r>
-            <w:r>
-              <w:rPr>
-                <w:rFonts w:ascii="Times New Roman" w:hAnsi="Times New Roman" w:cs="Times New Roman"/>
-                <w:sz w:val="24"/>
-                <w:szCs w:val="24"/>
-              </w:rPr>
-              <w:t xml:space="preserve">) </w:t>
-            </w:r>
-            <w:r>
-              <w:rPr>
-                <w:rFonts w:ascii="Times New Roman" w:hAnsi="Times New Roman" w:cs="Times New Roman"/>
-                <w:sz w:val="24"/>
-                <w:szCs w:val="24"/>
-              </w:rPr>
-              <w:t>If visitor click cancel button:</w:t>
+          </w:p>
+          <w:p>
+            <w:pPr>
+              <w:jc w:val="both"/>
+              <w:rPr>
+                <w:rFonts w:ascii="Times New Roman" w:hAnsi="Times New Roman" w:cs="Times New Roman"/>
+                <w:sz w:val="24"/>
+                <w:szCs w:val="24"/>
+              </w:rPr>
+            </w:pPr>
+            <w:r>
+              <w:rPr>
+                <w:rFonts w:ascii="Times New Roman" w:hAnsi="Times New Roman" w:cs="Times New Roman"/>
+                <w:sz w:val="24"/>
+                <w:szCs w:val="24"/>
+              </w:rPr>
+              <w:t>From a.3) and b.3) If visitor click cancel button:</w:t>
             </w:r>
           </w:p>
           <w:p>
@@ -21316,19 +21091,1202 @@
                 <w:sz w:val="24"/>
                 <w:szCs w:val="24"/>
               </w:rPr>
-              <w:t xml:space="preserve">System </w:t>
-            </w:r>
-            <w:r>
-              <w:rPr>
-                <w:rFonts w:ascii="Times New Roman" w:hAnsi="Times New Roman" w:cs="Times New Roman"/>
-                <w:sz w:val="24"/>
-                <w:szCs w:val="24"/>
-              </w:rPr>
-              <w:t>redirect to Login page.</w:t>
-            </w:r>
-          </w:p>
-          <w:p>
-            <w:pPr>
+              <w:t>System redirect to Login page.</w:t>
+            </w:r>
+          </w:p>
+          <w:p>
+            <w:pPr>
+              <w:rPr>
+                <w:rFonts w:ascii="Times New Roman" w:hAnsi="Times New Roman" w:cs="Times New Roman"/>
+                <w:sz w:val="24"/>
+                <w:szCs w:val="24"/>
+              </w:rPr>
+            </w:pPr>
+          </w:p>
+        </w:tc>
+      </w:tr>
+      <w:tr>
+        <w:tc>
+          <w:tcPr>
+            <w:tcW w:w="2254" w:type="dxa"/>
+          </w:tcPr>
+          <w:p>
+            <w:pPr>
+              <w:rPr>
+                <w:rFonts w:ascii="Times New Roman" w:hAnsi="Times New Roman" w:cs="Times New Roman"/>
+                <w:b/>
+                <w:bCs/>
+                <w:sz w:val="24"/>
+                <w:szCs w:val="24"/>
+              </w:rPr>
+            </w:pPr>
+            <w:r>
+              <w:rPr>
+                <w:rFonts w:ascii="Times New Roman" w:hAnsi="Times New Roman" w:cs="Times New Roman"/>
+                <w:b/>
+                <w:bCs/>
+                <w:sz w:val="24"/>
+                <w:szCs w:val="24"/>
+              </w:rPr>
+              <w:lastRenderedPageBreak/>
+              <w:t>Exceptions:</w:t>
+            </w:r>
+          </w:p>
+        </w:tc>
+        <w:tc>
+          <w:tcPr>
+            <w:tcW w:w="6762" w:type="dxa"/>
+            <w:gridSpan w:val="3"/>
+          </w:tcPr>
+          <w:p>
+            <w:pPr>
+              <w:jc w:val="both"/>
+              <w:rPr>
+                <w:rFonts w:ascii="Times New Roman" w:hAnsi="Times New Roman" w:cs="Times New Roman"/>
+                <w:sz w:val="24"/>
+                <w:szCs w:val="24"/>
+              </w:rPr>
+            </w:pPr>
+            <w:r>
+              <w:rPr>
+                <w:rFonts w:ascii="Times New Roman" w:hAnsi="Times New Roman" w:cs="Times New Roman"/>
+                <w:sz w:val="24"/>
+                <w:szCs w:val="24"/>
+              </w:rPr>
+              <w:t xml:space="preserve">From a.4) and b.4) If visitor </w:t>
+            </w:r>
+            <w:r>
+              <w:rPr>
+                <w:rFonts w:ascii="Times New Roman" w:hAnsi="Times New Roman" w:cs="Times New Roman"/>
+                <w:sz w:val="24"/>
+                <w:szCs w:val="24"/>
+              </w:rPr>
+              <w:t>r</w:t>
+            </w:r>
+            <w:r>
+              <w:rPr>
+                <w:rFonts w:ascii="Times New Roman" w:hAnsi="Times New Roman" w:cs="Times New Roman"/>
+                <w:sz w:val="24"/>
+                <w:szCs w:val="24"/>
+              </w:rPr>
+              <w:t>egister</w:t>
+            </w:r>
+            <w:r>
+              <w:rPr>
+                <w:rFonts w:ascii="Times New Roman" w:hAnsi="Times New Roman" w:cs="Times New Roman"/>
+                <w:sz w:val="24"/>
+                <w:szCs w:val="24"/>
+              </w:rPr>
+              <w:t>s</w:t>
+            </w:r>
+            <w:r>
+              <w:rPr>
+                <w:rFonts w:ascii="Times New Roman" w:hAnsi="Times New Roman" w:cs="Times New Roman"/>
+                <w:sz w:val="24"/>
+                <w:szCs w:val="24"/>
+              </w:rPr>
+              <w:t xml:space="preserve"> with an account with existing</w:t>
+            </w:r>
+            <w:r>
+              <w:rPr>
+                <w:rFonts w:ascii="Times New Roman" w:hAnsi="Times New Roman" w:cs="Times New Roman"/>
+                <w:sz w:val="24"/>
+                <w:szCs w:val="24"/>
+              </w:rPr>
+              <w:t xml:space="preserve"> email</w:t>
+            </w:r>
+          </w:p>
+          <w:p>
+            <w:pPr>
+              <w:pStyle w:val="ListParagraph"/>
+              <w:numPr>
+                <w:ilvl w:val="0"/>
+                <w:numId w:val="69"/>
+              </w:numPr>
+              <w:rPr>
+                <w:rFonts w:ascii="Times New Roman" w:hAnsi="Times New Roman" w:cs="Times New Roman"/>
+                <w:sz w:val="24"/>
+                <w:szCs w:val="24"/>
+              </w:rPr>
+            </w:pPr>
+            <w:r>
+              <w:rPr>
+                <w:rFonts w:ascii="Times New Roman" w:hAnsi="Times New Roman" w:cs="Times New Roman"/>
+                <w:sz w:val="24"/>
+                <w:szCs w:val="24"/>
+              </w:rPr>
+              <w:t>The s</w:t>
+            </w:r>
+            <w:r>
+              <w:rPr>
+                <w:rFonts w:ascii="Times New Roman" w:hAnsi="Times New Roman" w:cs="Times New Roman"/>
+                <w:sz w:val="24"/>
+                <w:szCs w:val="24"/>
+              </w:rPr>
+              <w:t>ystem displays an error message “The email has already been taken”</w:t>
+            </w:r>
+            <w:r>
+              <w:rPr>
+                <w:rFonts w:ascii="Times New Roman" w:hAnsi="Times New Roman" w:cs="Times New Roman"/>
+                <w:sz w:val="24"/>
+                <w:szCs w:val="24"/>
+              </w:rPr>
+              <w:t>.</w:t>
+            </w:r>
+          </w:p>
+          <w:p>
+            <w:pPr>
+              <w:pStyle w:val="ListParagraph"/>
+              <w:numPr>
+                <w:ilvl w:val="0"/>
+                <w:numId w:val="69"/>
+              </w:numPr>
+              <w:rPr>
+                <w:rFonts w:ascii="Times New Roman" w:hAnsi="Times New Roman" w:cs="Times New Roman"/>
+                <w:sz w:val="24"/>
+                <w:szCs w:val="24"/>
+              </w:rPr>
+            </w:pPr>
+            <w:r>
+              <w:rPr>
+                <w:rFonts w:ascii="Times New Roman" w:hAnsi="Times New Roman" w:cs="Times New Roman"/>
+                <w:sz w:val="24"/>
+                <w:szCs w:val="24"/>
+              </w:rPr>
+              <w:t>Go to a1 or b1</w:t>
+            </w:r>
+          </w:p>
+          <w:p>
+            <w:pPr>
+              <w:pStyle w:val="ListParagraph"/>
+              <w:rPr>
+                <w:rFonts w:ascii="Times New Roman" w:hAnsi="Times New Roman" w:cs="Times New Roman"/>
+                <w:sz w:val="24"/>
+                <w:szCs w:val="24"/>
+              </w:rPr>
+            </w:pPr>
+          </w:p>
+          <w:p>
+            <w:pPr>
+              <w:rPr>
+                <w:rFonts w:ascii="Times New Roman" w:hAnsi="Times New Roman" w:cs="Times New Roman"/>
+                <w:sz w:val="24"/>
+                <w:szCs w:val="24"/>
+              </w:rPr>
+            </w:pPr>
+            <w:r>
+              <w:rPr>
+                <w:rFonts w:ascii="Times New Roman" w:hAnsi="Times New Roman" w:cs="Times New Roman"/>
+                <w:sz w:val="24"/>
+                <w:szCs w:val="24"/>
+              </w:rPr>
+              <w:t>From a.</w:t>
+            </w:r>
+            <w:r>
+              <w:rPr>
+                <w:rFonts w:ascii="Times New Roman" w:hAnsi="Times New Roman" w:cs="Times New Roman"/>
+                <w:sz w:val="24"/>
+                <w:szCs w:val="24"/>
+              </w:rPr>
+              <w:t>4</w:t>
+            </w:r>
+            <w:r>
+              <w:rPr>
+                <w:rFonts w:ascii="Times New Roman" w:hAnsi="Times New Roman" w:cs="Times New Roman"/>
+                <w:sz w:val="24"/>
+                <w:szCs w:val="24"/>
+              </w:rPr>
+              <w:t>) and b.</w:t>
+            </w:r>
+            <w:r>
+              <w:rPr>
+                <w:rFonts w:ascii="Times New Roman" w:hAnsi="Times New Roman" w:cs="Times New Roman"/>
+                <w:sz w:val="24"/>
+                <w:szCs w:val="24"/>
+              </w:rPr>
+              <w:t>4</w:t>
+            </w:r>
+            <w:r>
+              <w:rPr>
+                <w:rFonts w:ascii="Times New Roman" w:hAnsi="Times New Roman" w:cs="Times New Roman"/>
+                <w:sz w:val="24"/>
+                <w:szCs w:val="24"/>
+              </w:rPr>
+              <w:t xml:space="preserve">) </w:t>
+            </w:r>
+            <w:r>
+              <w:rPr>
+                <w:rFonts w:ascii="Times New Roman" w:hAnsi="Times New Roman" w:cs="Times New Roman"/>
+                <w:sz w:val="24"/>
+                <w:szCs w:val="24"/>
+              </w:rPr>
+              <w:t>If visitor input</w:t>
+            </w:r>
+            <w:r>
+              <w:rPr>
+                <w:rFonts w:ascii="Times New Roman" w:hAnsi="Times New Roman" w:cs="Times New Roman"/>
+                <w:sz w:val="24"/>
+                <w:szCs w:val="24"/>
+              </w:rPr>
+              <w:t>s</w:t>
+            </w:r>
+            <w:r>
+              <w:rPr>
+                <w:rFonts w:ascii="Times New Roman" w:hAnsi="Times New Roman" w:cs="Times New Roman"/>
+                <w:sz w:val="24"/>
+                <w:szCs w:val="24"/>
+              </w:rPr>
+              <w:t xml:space="preserve"> </w:t>
+            </w:r>
+            <w:r>
+              <w:rPr>
+                <w:rFonts w:ascii="Times New Roman" w:hAnsi="Times New Roman" w:cs="Times New Roman"/>
+                <w:sz w:val="24"/>
+                <w:szCs w:val="24"/>
+              </w:rPr>
+              <w:t>incorrect</w:t>
+            </w:r>
+            <w:r>
+              <w:rPr>
+                <w:rFonts w:ascii="Times New Roman" w:hAnsi="Times New Roman" w:cs="Times New Roman"/>
+                <w:sz w:val="24"/>
+                <w:szCs w:val="24"/>
+              </w:rPr>
+              <w:t xml:space="preserve"> format of </w:t>
+            </w:r>
+            <w:r>
+              <w:rPr>
+                <w:rFonts w:ascii="Times New Roman" w:hAnsi="Times New Roman" w:cs="Times New Roman"/>
+                <w:sz w:val="24"/>
+                <w:szCs w:val="24"/>
+              </w:rPr>
+              <w:t>email</w:t>
+            </w:r>
+          </w:p>
+          <w:p>
+            <w:pPr>
+              <w:pStyle w:val="ListParagraph"/>
+              <w:numPr>
+                <w:ilvl w:val="0"/>
+                <w:numId w:val="70"/>
+              </w:numPr>
+              <w:rPr>
+                <w:rFonts w:ascii="Times New Roman" w:hAnsi="Times New Roman" w:cs="Times New Roman"/>
+                <w:sz w:val="24"/>
+                <w:szCs w:val="24"/>
+              </w:rPr>
+            </w:pPr>
+            <w:r>
+              <w:rPr>
+                <w:rFonts w:ascii="Times New Roman" w:hAnsi="Times New Roman" w:cs="Times New Roman"/>
+                <w:sz w:val="24"/>
+                <w:szCs w:val="24"/>
+              </w:rPr>
+              <w:t>System shall provide an error message</w:t>
+            </w:r>
+            <w:r>
+              <w:rPr>
+                <w:rFonts w:ascii="Times New Roman" w:hAnsi="Times New Roman" w:cs="Times New Roman"/>
+                <w:sz w:val="24"/>
+                <w:szCs w:val="24"/>
+              </w:rPr>
+              <w:t xml:space="preserve"> “</w:t>
+            </w:r>
+            <w:r>
+              <w:rPr>
+                <w:rFonts w:ascii="Times New Roman" w:hAnsi="Times New Roman" w:cs="Times New Roman"/>
+                <w:sz w:val="24"/>
+                <w:szCs w:val="24"/>
+              </w:rPr>
+              <w:t>The emai</w:t>
+            </w:r>
+            <w:r>
+              <w:rPr>
+                <w:rFonts w:ascii="Times New Roman" w:hAnsi="Times New Roman" w:cs="Times New Roman"/>
+                <w:sz w:val="24"/>
+                <w:szCs w:val="24"/>
+              </w:rPr>
+              <w:t>l must be a valid email address</w:t>
+            </w:r>
+            <w:r>
+              <w:rPr>
+                <w:rFonts w:ascii="Times New Roman" w:hAnsi="Times New Roman" w:cs="Times New Roman"/>
+                <w:sz w:val="24"/>
+                <w:szCs w:val="24"/>
+              </w:rPr>
+              <w:t>”</w:t>
+            </w:r>
+            <w:r>
+              <w:rPr>
+                <w:rFonts w:ascii="Times New Roman" w:hAnsi="Times New Roman" w:cs="Times New Roman"/>
+                <w:sz w:val="24"/>
+                <w:szCs w:val="24"/>
+              </w:rPr>
+              <w:t>.</w:t>
+            </w:r>
+          </w:p>
+          <w:p>
+            <w:pPr>
+              <w:pStyle w:val="ListParagraph"/>
+              <w:numPr>
+                <w:ilvl w:val="0"/>
+                <w:numId w:val="70"/>
+              </w:numPr>
+              <w:rPr>
+                <w:rFonts w:ascii="Times New Roman" w:hAnsi="Times New Roman" w:cs="Times New Roman"/>
+                <w:sz w:val="24"/>
+                <w:szCs w:val="24"/>
+              </w:rPr>
+            </w:pPr>
+            <w:r>
+              <w:rPr>
+                <w:rFonts w:ascii="Times New Roman" w:hAnsi="Times New Roman" w:cs="Times New Roman"/>
+                <w:sz w:val="24"/>
+                <w:szCs w:val="24"/>
+              </w:rPr>
+              <w:t>Go to a1 or b1</w:t>
+            </w:r>
+          </w:p>
+          <w:p>
+            <w:pPr>
+              <w:pStyle w:val="ListParagraph"/>
+              <w:rPr>
+                <w:rFonts w:ascii="Times New Roman" w:hAnsi="Times New Roman" w:cs="Times New Roman"/>
+                <w:sz w:val="24"/>
+                <w:szCs w:val="24"/>
+              </w:rPr>
+            </w:pPr>
+          </w:p>
+          <w:p>
+            <w:pPr>
+              <w:jc w:val="both"/>
+              <w:rPr>
+                <w:rFonts w:ascii="Times New Roman" w:hAnsi="Times New Roman" w:cs="Times New Roman"/>
+                <w:sz w:val="24"/>
+                <w:szCs w:val="24"/>
+              </w:rPr>
+            </w:pPr>
+            <w:r>
+              <w:rPr>
+                <w:rFonts w:ascii="Times New Roman" w:hAnsi="Times New Roman" w:cs="Times New Roman"/>
+                <w:sz w:val="24"/>
+                <w:szCs w:val="24"/>
+              </w:rPr>
+              <w:t>From a.4) and b.4) If visitor leave</w:t>
+            </w:r>
+            <w:r>
+              <w:rPr>
+                <w:rFonts w:ascii="Times New Roman" w:hAnsi="Times New Roman" w:cs="Times New Roman"/>
+                <w:sz w:val="24"/>
+                <w:szCs w:val="24"/>
+              </w:rPr>
+              <w:t>s</w:t>
+            </w:r>
+            <w:r>
+              <w:rPr>
+                <w:rFonts w:ascii="Times New Roman" w:hAnsi="Times New Roman" w:cs="Times New Roman"/>
+                <w:sz w:val="24"/>
+                <w:szCs w:val="24"/>
+              </w:rPr>
+              <w:t xml:space="preserve"> empty </w:t>
+            </w:r>
+            <w:r>
+              <w:rPr>
+                <w:rFonts w:ascii="Times New Roman" w:hAnsi="Times New Roman" w:cs="Times New Roman"/>
+                <w:sz w:val="24"/>
+                <w:szCs w:val="24"/>
+              </w:rPr>
+              <w:t>email field</w:t>
+            </w:r>
+          </w:p>
+          <w:p>
+            <w:pPr>
+              <w:pStyle w:val="ListParagraph"/>
+              <w:numPr>
+                <w:ilvl w:val="0"/>
+                <w:numId w:val="71"/>
+              </w:numPr>
+              <w:jc w:val="both"/>
+              <w:rPr>
+                <w:rFonts w:ascii="Times New Roman" w:hAnsi="Times New Roman" w:cs="Times New Roman"/>
+                <w:sz w:val="24"/>
+                <w:szCs w:val="24"/>
+              </w:rPr>
+            </w:pPr>
+            <w:r>
+              <w:rPr>
+                <w:rFonts w:ascii="Times New Roman" w:hAnsi="Times New Roman" w:cs="Times New Roman"/>
+                <w:sz w:val="24"/>
+                <w:szCs w:val="24"/>
+              </w:rPr>
+              <w:t>System shall provide an error message</w:t>
+            </w:r>
+            <w:r>
+              <w:rPr>
+                <w:rFonts w:ascii="Times New Roman" w:hAnsi="Times New Roman" w:cs="Times New Roman"/>
+                <w:sz w:val="24"/>
+                <w:szCs w:val="24"/>
+              </w:rPr>
+              <w:t xml:space="preserve"> </w:t>
+            </w:r>
+          </w:p>
+          <w:p>
+            <w:pPr>
+              <w:pStyle w:val="ListParagraph"/>
+              <w:numPr>
+                <w:ilvl w:val="0"/>
+                <w:numId w:val="71"/>
+              </w:numPr>
+              <w:rPr>
+                <w:rFonts w:ascii="Times New Roman" w:hAnsi="Times New Roman" w:cs="Times New Roman"/>
+                <w:sz w:val="24"/>
+                <w:szCs w:val="24"/>
+              </w:rPr>
+            </w:pPr>
+            <w:r>
+              <w:rPr>
+                <w:rFonts w:ascii="Times New Roman" w:hAnsi="Times New Roman" w:cs="Times New Roman"/>
+                <w:sz w:val="24"/>
+                <w:szCs w:val="24"/>
+              </w:rPr>
+              <w:t>Go to a1 or b1</w:t>
+            </w:r>
+          </w:p>
+          <w:p>
+            <w:pPr>
+              <w:rPr>
+                <w:rFonts w:ascii="Times New Roman" w:hAnsi="Times New Roman" w:cs="Times New Roman"/>
+                <w:sz w:val="24"/>
+                <w:szCs w:val="24"/>
+              </w:rPr>
+            </w:pPr>
+          </w:p>
+          <w:p>
+            <w:pPr>
+              <w:jc w:val="both"/>
+              <w:rPr>
+                <w:rFonts w:ascii="Times New Roman" w:hAnsi="Times New Roman" w:cs="Times New Roman"/>
+                <w:sz w:val="24"/>
+                <w:szCs w:val="24"/>
+              </w:rPr>
+            </w:pPr>
+            <w:r>
+              <w:rPr>
+                <w:rFonts w:ascii="Times New Roman" w:hAnsi="Times New Roman" w:cs="Times New Roman"/>
+                <w:sz w:val="24"/>
+                <w:szCs w:val="24"/>
+              </w:rPr>
+              <w:t>From a.4) and b.4) If visitor leaves</w:t>
+            </w:r>
+            <w:r>
+              <w:rPr>
+                <w:rFonts w:ascii="Times New Roman" w:hAnsi="Times New Roman" w:cs="Times New Roman"/>
+                <w:sz w:val="24"/>
+                <w:szCs w:val="24"/>
+              </w:rPr>
+              <w:t xml:space="preserve"> empty </w:t>
+            </w:r>
+            <w:r>
+              <w:rPr>
+                <w:rFonts w:ascii="Times New Roman" w:hAnsi="Times New Roman" w:cs="Times New Roman"/>
+                <w:sz w:val="24"/>
+                <w:szCs w:val="24"/>
+              </w:rPr>
+              <w:t>password</w:t>
+            </w:r>
+            <w:r>
+              <w:rPr>
+                <w:rFonts w:ascii="Times New Roman" w:hAnsi="Times New Roman" w:cs="Times New Roman"/>
+                <w:sz w:val="24"/>
+                <w:szCs w:val="24"/>
+              </w:rPr>
+              <w:t xml:space="preserve"> field</w:t>
+            </w:r>
+          </w:p>
+          <w:p>
+            <w:pPr>
+              <w:pStyle w:val="ListParagraph"/>
+              <w:numPr>
+                <w:ilvl w:val="0"/>
+                <w:numId w:val="72"/>
+              </w:numPr>
+              <w:jc w:val="both"/>
+              <w:rPr>
+                <w:rFonts w:ascii="Times New Roman" w:hAnsi="Times New Roman" w:cs="Times New Roman"/>
+                <w:sz w:val="24"/>
+                <w:szCs w:val="24"/>
+              </w:rPr>
+            </w:pPr>
+            <w:r>
+              <w:rPr>
+                <w:rFonts w:ascii="Times New Roman" w:hAnsi="Times New Roman" w:cs="Times New Roman"/>
+                <w:sz w:val="24"/>
+                <w:szCs w:val="24"/>
+              </w:rPr>
+              <w:t>System shall provide an error message</w:t>
+            </w:r>
+            <w:r>
+              <w:rPr>
+                <w:rFonts w:ascii="Times New Roman" w:hAnsi="Times New Roman" w:cs="Times New Roman"/>
+                <w:sz w:val="24"/>
+                <w:szCs w:val="24"/>
+              </w:rPr>
+              <w:t xml:space="preserve"> </w:t>
+            </w:r>
+          </w:p>
+          <w:p>
+            <w:pPr>
+              <w:pStyle w:val="ListParagraph"/>
+              <w:numPr>
+                <w:ilvl w:val="0"/>
+                <w:numId w:val="72"/>
+              </w:numPr>
+              <w:rPr>
+                <w:rFonts w:ascii="Times New Roman" w:hAnsi="Times New Roman" w:cs="Times New Roman"/>
+                <w:sz w:val="24"/>
+                <w:szCs w:val="24"/>
+              </w:rPr>
+            </w:pPr>
+            <w:r>
+              <w:rPr>
+                <w:rFonts w:ascii="Times New Roman" w:hAnsi="Times New Roman" w:cs="Times New Roman"/>
+                <w:sz w:val="24"/>
+                <w:szCs w:val="24"/>
+              </w:rPr>
+              <w:t>Go to a1 or b1</w:t>
+            </w:r>
+          </w:p>
+          <w:p>
+            <w:pPr>
+              <w:rPr>
+                <w:rFonts w:ascii="Times New Roman" w:hAnsi="Times New Roman" w:cs="Times New Roman"/>
+                <w:sz w:val="24"/>
+                <w:szCs w:val="24"/>
+              </w:rPr>
+            </w:pPr>
+          </w:p>
+          <w:p>
+            <w:pPr>
+              <w:jc w:val="both"/>
+              <w:rPr>
+                <w:rFonts w:ascii="Times New Roman" w:hAnsi="Times New Roman" w:cs="Times New Roman"/>
+                <w:sz w:val="24"/>
+                <w:szCs w:val="24"/>
+              </w:rPr>
+            </w:pPr>
+            <w:r>
+              <w:rPr>
+                <w:rFonts w:ascii="Times New Roman" w:hAnsi="Times New Roman" w:cs="Times New Roman"/>
+                <w:sz w:val="24"/>
+                <w:szCs w:val="24"/>
+              </w:rPr>
+              <w:t>From a.4) and b.4) If visitor leaves</w:t>
+            </w:r>
+            <w:r>
+              <w:rPr>
+                <w:rFonts w:ascii="Times New Roman" w:hAnsi="Times New Roman" w:cs="Times New Roman"/>
+                <w:sz w:val="24"/>
+                <w:szCs w:val="24"/>
+              </w:rPr>
+              <w:t xml:space="preserve"> empty </w:t>
+            </w:r>
+            <w:r>
+              <w:rPr>
+                <w:rFonts w:ascii="Times New Roman" w:hAnsi="Times New Roman" w:cs="Times New Roman"/>
+                <w:sz w:val="24"/>
+                <w:szCs w:val="24"/>
+              </w:rPr>
+              <w:t>start</w:t>
+            </w:r>
+            <w:r>
+              <w:rPr>
+                <w:rFonts w:ascii="Times New Roman" w:hAnsi="Times New Roman" w:cs="Times New Roman"/>
+                <w:sz w:val="24"/>
+                <w:szCs w:val="24"/>
+              </w:rPr>
+              <w:t xml:space="preserve"> field</w:t>
+            </w:r>
+          </w:p>
+          <w:p>
+            <w:pPr>
+              <w:pStyle w:val="ListParagraph"/>
+              <w:numPr>
+                <w:ilvl w:val="0"/>
+                <w:numId w:val="73"/>
+              </w:numPr>
+              <w:jc w:val="both"/>
+              <w:rPr>
+                <w:rFonts w:ascii="Times New Roman" w:hAnsi="Times New Roman" w:cs="Times New Roman"/>
+                <w:sz w:val="24"/>
+                <w:szCs w:val="24"/>
+              </w:rPr>
+            </w:pPr>
+            <w:r>
+              <w:rPr>
+                <w:rFonts w:ascii="Times New Roman" w:hAnsi="Times New Roman" w:cs="Times New Roman"/>
+                <w:sz w:val="24"/>
+                <w:szCs w:val="24"/>
+              </w:rPr>
+              <w:t>System shall provide an error message</w:t>
+            </w:r>
+            <w:r>
+              <w:rPr>
+                <w:rFonts w:ascii="Times New Roman" w:hAnsi="Times New Roman" w:cs="Times New Roman"/>
+                <w:sz w:val="24"/>
+                <w:szCs w:val="24"/>
+              </w:rPr>
+              <w:t xml:space="preserve"> </w:t>
+            </w:r>
+          </w:p>
+          <w:p>
+            <w:pPr>
+              <w:pStyle w:val="ListParagraph"/>
+              <w:numPr>
+                <w:ilvl w:val="0"/>
+                <w:numId w:val="73"/>
+              </w:numPr>
+              <w:rPr>
+                <w:rFonts w:ascii="Times New Roman" w:hAnsi="Times New Roman" w:cs="Times New Roman"/>
+                <w:sz w:val="24"/>
+                <w:szCs w:val="24"/>
+              </w:rPr>
+            </w:pPr>
+            <w:r>
+              <w:rPr>
+                <w:rFonts w:ascii="Times New Roman" w:hAnsi="Times New Roman" w:cs="Times New Roman"/>
+                <w:sz w:val="24"/>
+                <w:szCs w:val="24"/>
+              </w:rPr>
+              <w:t>Go to a1 or b1</w:t>
+            </w:r>
+          </w:p>
+          <w:p>
+            <w:pPr>
+              <w:rPr>
+                <w:rFonts w:ascii="Times New Roman" w:hAnsi="Times New Roman" w:cs="Times New Roman"/>
+                <w:sz w:val="24"/>
+                <w:szCs w:val="24"/>
+              </w:rPr>
+            </w:pPr>
+          </w:p>
+          <w:p>
+            <w:pPr>
+              <w:jc w:val="both"/>
+              <w:rPr>
+                <w:rFonts w:ascii="Times New Roman" w:hAnsi="Times New Roman" w:cs="Times New Roman"/>
+                <w:sz w:val="24"/>
+                <w:szCs w:val="24"/>
+              </w:rPr>
+            </w:pPr>
+            <w:r>
+              <w:rPr>
+                <w:rFonts w:ascii="Times New Roman" w:hAnsi="Times New Roman" w:cs="Times New Roman"/>
+                <w:sz w:val="24"/>
+                <w:szCs w:val="24"/>
+              </w:rPr>
+              <w:t>From a.4) and b.4) If visitor leaves</w:t>
+            </w:r>
+            <w:r>
+              <w:rPr>
+                <w:rFonts w:ascii="Times New Roman" w:hAnsi="Times New Roman" w:cs="Times New Roman"/>
+                <w:sz w:val="24"/>
+                <w:szCs w:val="24"/>
+              </w:rPr>
+              <w:t xml:space="preserve"> empty </w:t>
+            </w:r>
+            <w:r>
+              <w:rPr>
+                <w:rFonts w:ascii="Times New Roman" w:hAnsi="Times New Roman" w:cs="Times New Roman"/>
+                <w:sz w:val="24"/>
+                <w:szCs w:val="24"/>
+              </w:rPr>
+              <w:t>description</w:t>
+            </w:r>
+            <w:r>
+              <w:rPr>
+                <w:rFonts w:ascii="Times New Roman" w:hAnsi="Times New Roman" w:cs="Times New Roman"/>
+                <w:sz w:val="24"/>
+                <w:szCs w:val="24"/>
+              </w:rPr>
+              <w:t xml:space="preserve"> field</w:t>
+            </w:r>
+          </w:p>
+          <w:p>
+            <w:pPr>
+              <w:pStyle w:val="ListParagraph"/>
+              <w:numPr>
+                <w:ilvl w:val="0"/>
+                <w:numId w:val="74"/>
+              </w:numPr>
+              <w:jc w:val="both"/>
+              <w:rPr>
+                <w:rFonts w:ascii="Times New Roman" w:hAnsi="Times New Roman" w:cs="Times New Roman"/>
+                <w:sz w:val="24"/>
+                <w:szCs w:val="24"/>
+              </w:rPr>
+            </w:pPr>
+            <w:r>
+              <w:rPr>
+                <w:rFonts w:ascii="Times New Roman" w:hAnsi="Times New Roman" w:cs="Times New Roman"/>
+                <w:sz w:val="24"/>
+                <w:szCs w:val="24"/>
+              </w:rPr>
+              <w:t>System shall provide an error message</w:t>
+            </w:r>
+            <w:r>
+              <w:rPr>
+                <w:rFonts w:ascii="Times New Roman" w:hAnsi="Times New Roman" w:cs="Times New Roman"/>
+                <w:sz w:val="24"/>
+                <w:szCs w:val="24"/>
+              </w:rPr>
+              <w:t xml:space="preserve"> </w:t>
+            </w:r>
+          </w:p>
+          <w:p>
+            <w:pPr>
+              <w:pStyle w:val="ListParagraph"/>
+              <w:numPr>
+                <w:ilvl w:val="0"/>
+                <w:numId w:val="74"/>
+              </w:numPr>
+              <w:rPr>
+                <w:rFonts w:ascii="Times New Roman" w:hAnsi="Times New Roman" w:cs="Times New Roman"/>
+                <w:sz w:val="24"/>
+                <w:szCs w:val="24"/>
+              </w:rPr>
+            </w:pPr>
+            <w:r>
+              <w:rPr>
+                <w:rFonts w:ascii="Times New Roman" w:hAnsi="Times New Roman" w:cs="Times New Roman"/>
+                <w:sz w:val="24"/>
+                <w:szCs w:val="24"/>
+              </w:rPr>
+              <w:t>Go to a1 or b1</w:t>
+            </w:r>
+          </w:p>
+          <w:p>
+            <w:pPr>
+              <w:rPr>
+                <w:rFonts w:ascii="Times New Roman" w:hAnsi="Times New Roman" w:cs="Times New Roman"/>
+                <w:sz w:val="24"/>
+                <w:szCs w:val="24"/>
+              </w:rPr>
+            </w:pPr>
+          </w:p>
+          <w:p>
+            <w:pPr>
+              <w:jc w:val="both"/>
+              <w:rPr>
+                <w:rFonts w:ascii="Times New Roman" w:hAnsi="Times New Roman" w:cs="Times New Roman"/>
+                <w:sz w:val="24"/>
+                <w:szCs w:val="24"/>
+              </w:rPr>
+            </w:pPr>
+            <w:r>
+              <w:rPr>
+                <w:rFonts w:ascii="Times New Roman" w:hAnsi="Times New Roman" w:cs="Times New Roman"/>
+                <w:sz w:val="24"/>
+                <w:szCs w:val="24"/>
+              </w:rPr>
+              <w:t>From a.4) and b.4) If visitor leaves</w:t>
+            </w:r>
+            <w:r>
+              <w:rPr>
+                <w:rFonts w:ascii="Times New Roman" w:hAnsi="Times New Roman" w:cs="Times New Roman"/>
+                <w:sz w:val="24"/>
+                <w:szCs w:val="24"/>
+              </w:rPr>
+              <w:t xml:space="preserve"> empty </w:t>
+            </w:r>
+            <w:r>
+              <w:rPr>
+                <w:rFonts w:ascii="Times New Roman" w:hAnsi="Times New Roman" w:cs="Times New Roman"/>
+                <w:sz w:val="24"/>
+                <w:szCs w:val="24"/>
+              </w:rPr>
+              <w:t>company</w:t>
+            </w:r>
+            <w:r>
+              <w:rPr>
+                <w:rFonts w:ascii="Times New Roman" w:hAnsi="Times New Roman" w:cs="Times New Roman"/>
+                <w:sz w:val="24"/>
+                <w:szCs w:val="24"/>
+              </w:rPr>
+              <w:t xml:space="preserve"> field</w:t>
+            </w:r>
+          </w:p>
+          <w:p>
+            <w:pPr>
+              <w:pStyle w:val="ListParagraph"/>
+              <w:numPr>
+                <w:ilvl w:val="0"/>
+                <w:numId w:val="75"/>
+              </w:numPr>
+              <w:jc w:val="both"/>
+              <w:rPr>
+                <w:rFonts w:ascii="Times New Roman" w:hAnsi="Times New Roman" w:cs="Times New Roman"/>
+                <w:sz w:val="24"/>
+                <w:szCs w:val="24"/>
+              </w:rPr>
+            </w:pPr>
+            <w:r>
+              <w:rPr>
+                <w:rFonts w:ascii="Times New Roman" w:hAnsi="Times New Roman" w:cs="Times New Roman"/>
+                <w:sz w:val="24"/>
+                <w:szCs w:val="24"/>
+              </w:rPr>
+              <w:t>System shall provide an error message</w:t>
+            </w:r>
+            <w:r>
+              <w:rPr>
+                <w:rFonts w:ascii="Times New Roman" w:hAnsi="Times New Roman" w:cs="Times New Roman"/>
+                <w:sz w:val="24"/>
+                <w:szCs w:val="24"/>
+              </w:rPr>
+              <w:t xml:space="preserve"> </w:t>
+            </w:r>
+          </w:p>
+          <w:p>
+            <w:pPr>
+              <w:pStyle w:val="ListParagraph"/>
+              <w:numPr>
+                <w:ilvl w:val="0"/>
+                <w:numId w:val="75"/>
+              </w:numPr>
+              <w:rPr>
+                <w:rFonts w:ascii="Times New Roman" w:hAnsi="Times New Roman" w:cs="Times New Roman"/>
+                <w:sz w:val="24"/>
+                <w:szCs w:val="24"/>
+              </w:rPr>
+            </w:pPr>
+            <w:r>
+              <w:rPr>
+                <w:rFonts w:ascii="Times New Roman" w:hAnsi="Times New Roman" w:cs="Times New Roman"/>
+                <w:sz w:val="24"/>
+                <w:szCs w:val="24"/>
+              </w:rPr>
+              <w:t>Go to a1 or b1</w:t>
+            </w:r>
+          </w:p>
+          <w:p>
+            <w:pPr>
+              <w:rPr>
+                <w:rFonts w:ascii="Times New Roman" w:hAnsi="Times New Roman" w:cs="Times New Roman"/>
+                <w:sz w:val="24"/>
+                <w:szCs w:val="24"/>
+              </w:rPr>
+            </w:pPr>
+          </w:p>
+          <w:p>
+            <w:pPr>
+              <w:jc w:val="both"/>
+              <w:rPr>
+                <w:rFonts w:ascii="Times New Roman" w:hAnsi="Times New Roman" w:cs="Times New Roman"/>
+                <w:sz w:val="24"/>
+                <w:szCs w:val="24"/>
+              </w:rPr>
+            </w:pPr>
+            <w:r>
+              <w:rPr>
+                <w:rFonts w:ascii="Times New Roman" w:hAnsi="Times New Roman" w:cs="Times New Roman"/>
+                <w:sz w:val="24"/>
+                <w:szCs w:val="24"/>
+              </w:rPr>
+              <w:t>From a.4) and b.4) If visitor leaves</w:t>
+            </w:r>
+            <w:r>
+              <w:rPr>
+                <w:rFonts w:ascii="Times New Roman" w:hAnsi="Times New Roman" w:cs="Times New Roman"/>
+                <w:sz w:val="24"/>
+                <w:szCs w:val="24"/>
+              </w:rPr>
+              <w:t xml:space="preserve"> empty </w:t>
+            </w:r>
+            <w:r>
+              <w:rPr>
+                <w:rFonts w:ascii="Times New Roman" w:hAnsi="Times New Roman" w:cs="Times New Roman"/>
+                <w:sz w:val="24"/>
+                <w:szCs w:val="24"/>
+              </w:rPr>
+              <w:t>position</w:t>
+            </w:r>
+            <w:r>
+              <w:rPr>
+                <w:rFonts w:ascii="Times New Roman" w:hAnsi="Times New Roman" w:cs="Times New Roman"/>
+                <w:sz w:val="24"/>
+                <w:szCs w:val="24"/>
+              </w:rPr>
+              <w:t xml:space="preserve"> field</w:t>
+            </w:r>
+          </w:p>
+          <w:p>
+            <w:pPr>
+              <w:pStyle w:val="ListParagraph"/>
+              <w:numPr>
+                <w:ilvl w:val="0"/>
+                <w:numId w:val="76"/>
+              </w:numPr>
+              <w:jc w:val="both"/>
+              <w:rPr>
+                <w:rFonts w:ascii="Times New Roman" w:hAnsi="Times New Roman" w:cs="Times New Roman"/>
+                <w:sz w:val="24"/>
+                <w:szCs w:val="24"/>
+              </w:rPr>
+            </w:pPr>
+            <w:r>
+              <w:rPr>
+                <w:rFonts w:ascii="Times New Roman" w:hAnsi="Times New Roman" w:cs="Times New Roman"/>
+                <w:sz w:val="24"/>
+                <w:szCs w:val="24"/>
+              </w:rPr>
+              <w:t>System shall provide an error message</w:t>
+            </w:r>
+            <w:r>
+              <w:rPr>
+                <w:rFonts w:ascii="Times New Roman" w:hAnsi="Times New Roman" w:cs="Times New Roman"/>
+                <w:sz w:val="24"/>
+                <w:szCs w:val="24"/>
+              </w:rPr>
+              <w:t xml:space="preserve"> </w:t>
+            </w:r>
+          </w:p>
+          <w:p>
+            <w:pPr>
+              <w:pStyle w:val="ListParagraph"/>
+              <w:numPr>
+                <w:ilvl w:val="0"/>
+                <w:numId w:val="76"/>
+              </w:numPr>
+              <w:rPr>
+                <w:rFonts w:ascii="Times New Roman" w:hAnsi="Times New Roman" w:cs="Times New Roman"/>
+                <w:sz w:val="24"/>
+                <w:szCs w:val="24"/>
+              </w:rPr>
+            </w:pPr>
+            <w:r>
+              <w:rPr>
+                <w:rFonts w:ascii="Times New Roman" w:hAnsi="Times New Roman" w:cs="Times New Roman"/>
+                <w:sz w:val="24"/>
+                <w:szCs w:val="24"/>
+              </w:rPr>
+              <w:lastRenderedPageBreak/>
+              <w:t>Go to a1 or b1</w:t>
+            </w:r>
+          </w:p>
+          <w:p>
+            <w:pPr>
+              <w:rPr>
+                <w:rFonts w:ascii="Times New Roman" w:hAnsi="Times New Roman" w:cs="Times New Roman"/>
+                <w:sz w:val="24"/>
+                <w:szCs w:val="24"/>
+              </w:rPr>
+            </w:pPr>
+          </w:p>
+          <w:p>
+            <w:pPr>
+              <w:jc w:val="both"/>
+              <w:rPr>
+                <w:rFonts w:ascii="Times New Roman" w:hAnsi="Times New Roman" w:cs="Times New Roman"/>
+                <w:sz w:val="24"/>
+                <w:szCs w:val="24"/>
+              </w:rPr>
+            </w:pPr>
+            <w:r>
+              <w:rPr>
+                <w:rFonts w:ascii="Times New Roman" w:hAnsi="Times New Roman" w:cs="Times New Roman"/>
+                <w:sz w:val="24"/>
+                <w:szCs w:val="24"/>
+              </w:rPr>
+              <w:t>From a.4) and b.4) If visitor leaves</w:t>
+            </w:r>
+            <w:r>
+              <w:rPr>
+                <w:rFonts w:ascii="Times New Roman" w:hAnsi="Times New Roman" w:cs="Times New Roman"/>
+                <w:sz w:val="24"/>
+                <w:szCs w:val="24"/>
+              </w:rPr>
+              <w:t xml:space="preserve"> empty </w:t>
+            </w:r>
+            <w:r>
+              <w:rPr>
+                <w:rFonts w:ascii="Times New Roman" w:hAnsi="Times New Roman" w:cs="Times New Roman"/>
+                <w:sz w:val="24"/>
+                <w:szCs w:val="24"/>
+              </w:rPr>
+              <w:t>avatar</w:t>
+            </w:r>
+            <w:r>
+              <w:rPr>
+                <w:rFonts w:ascii="Times New Roman" w:hAnsi="Times New Roman" w:cs="Times New Roman"/>
+                <w:sz w:val="24"/>
+                <w:szCs w:val="24"/>
+              </w:rPr>
+              <w:t xml:space="preserve"> field</w:t>
+            </w:r>
+          </w:p>
+          <w:p>
+            <w:pPr>
+              <w:pStyle w:val="ListParagraph"/>
+              <w:numPr>
+                <w:ilvl w:val="0"/>
+                <w:numId w:val="77"/>
+              </w:numPr>
+              <w:jc w:val="both"/>
+              <w:rPr>
+                <w:rFonts w:ascii="Times New Roman" w:hAnsi="Times New Roman" w:cs="Times New Roman"/>
+                <w:sz w:val="24"/>
+                <w:szCs w:val="24"/>
+              </w:rPr>
+            </w:pPr>
+            <w:r>
+              <w:rPr>
+                <w:rFonts w:ascii="Times New Roman" w:hAnsi="Times New Roman" w:cs="Times New Roman"/>
+                <w:sz w:val="24"/>
+                <w:szCs w:val="24"/>
+              </w:rPr>
+              <w:t>System shall provide an error message</w:t>
+            </w:r>
+            <w:r>
+              <w:rPr>
+                <w:rFonts w:ascii="Times New Roman" w:hAnsi="Times New Roman" w:cs="Times New Roman"/>
+                <w:sz w:val="24"/>
+                <w:szCs w:val="24"/>
+              </w:rPr>
+              <w:t xml:space="preserve"> </w:t>
+            </w:r>
+          </w:p>
+          <w:p>
+            <w:pPr>
+              <w:pStyle w:val="ListParagraph"/>
+              <w:numPr>
+                <w:ilvl w:val="0"/>
+                <w:numId w:val="77"/>
+              </w:numPr>
+              <w:rPr>
+                <w:rFonts w:ascii="Times New Roman" w:hAnsi="Times New Roman" w:cs="Times New Roman"/>
+                <w:sz w:val="24"/>
+                <w:szCs w:val="24"/>
+              </w:rPr>
+            </w:pPr>
+            <w:r>
+              <w:rPr>
+                <w:rFonts w:ascii="Times New Roman" w:hAnsi="Times New Roman" w:cs="Times New Roman"/>
+                <w:sz w:val="24"/>
+                <w:szCs w:val="24"/>
+              </w:rPr>
+              <w:t>Go to a1 or b1</w:t>
+            </w:r>
+          </w:p>
+          <w:p>
+            <w:pPr>
+              <w:rPr>
+                <w:rFonts w:ascii="Times New Roman" w:hAnsi="Times New Roman" w:cs="Times New Roman"/>
+                <w:sz w:val="24"/>
+                <w:szCs w:val="24"/>
+              </w:rPr>
+            </w:pPr>
+          </w:p>
+          <w:p>
+            <w:pPr>
+              <w:jc w:val="both"/>
+              <w:rPr>
+                <w:rFonts w:ascii="Times New Roman" w:hAnsi="Times New Roman" w:cs="Times New Roman"/>
+                <w:sz w:val="24"/>
+                <w:szCs w:val="24"/>
+              </w:rPr>
+            </w:pPr>
+            <w:r>
+              <w:rPr>
+                <w:rFonts w:ascii="Times New Roman" w:hAnsi="Times New Roman" w:cs="Times New Roman"/>
+                <w:sz w:val="24"/>
+                <w:szCs w:val="24"/>
+              </w:rPr>
+              <w:t>From a.4) and b.4) If visitor leaves</w:t>
+            </w:r>
+            <w:r>
+              <w:rPr>
+                <w:rFonts w:ascii="Times New Roman" w:hAnsi="Times New Roman" w:cs="Times New Roman"/>
+                <w:sz w:val="24"/>
+                <w:szCs w:val="24"/>
+              </w:rPr>
+              <w:t xml:space="preserve"> empty </w:t>
+            </w:r>
+            <w:r>
+              <w:rPr>
+                <w:rFonts w:ascii="Times New Roman" w:hAnsi="Times New Roman" w:cs="Times New Roman"/>
+                <w:sz w:val="24"/>
+                <w:szCs w:val="24"/>
+              </w:rPr>
+              <w:t>sign</w:t>
+            </w:r>
+            <w:bookmarkStart w:id="23" w:name="_GoBack"/>
+            <w:bookmarkEnd w:id="23"/>
+            <w:r>
+              <w:rPr>
+                <w:rFonts w:ascii="Times New Roman" w:hAnsi="Times New Roman" w:cs="Times New Roman"/>
+                <w:sz w:val="24"/>
+                <w:szCs w:val="24"/>
+              </w:rPr>
+              <w:t xml:space="preserve"> field</w:t>
+            </w:r>
+          </w:p>
+          <w:p>
+            <w:pPr>
+              <w:pStyle w:val="ListParagraph"/>
+              <w:numPr>
+                <w:ilvl w:val="0"/>
+                <w:numId w:val="78"/>
+              </w:numPr>
+              <w:jc w:val="both"/>
+              <w:rPr>
+                <w:rFonts w:ascii="Times New Roman" w:hAnsi="Times New Roman" w:cs="Times New Roman"/>
+                <w:sz w:val="24"/>
+                <w:szCs w:val="24"/>
+              </w:rPr>
+            </w:pPr>
+            <w:r>
+              <w:rPr>
+                <w:rFonts w:ascii="Times New Roman" w:hAnsi="Times New Roman" w:cs="Times New Roman"/>
+                <w:sz w:val="24"/>
+                <w:szCs w:val="24"/>
+              </w:rPr>
+              <w:t>System shall provide an error message</w:t>
+            </w:r>
+            <w:r>
+              <w:rPr>
+                <w:rFonts w:ascii="Times New Roman" w:hAnsi="Times New Roman" w:cs="Times New Roman"/>
+                <w:sz w:val="24"/>
+                <w:szCs w:val="24"/>
+              </w:rPr>
+              <w:t xml:space="preserve"> </w:t>
+            </w:r>
+          </w:p>
+          <w:p>
+            <w:pPr>
+              <w:pStyle w:val="ListParagraph"/>
+              <w:numPr>
+                <w:ilvl w:val="0"/>
+                <w:numId w:val="78"/>
+              </w:numPr>
+              <w:rPr>
+                <w:rFonts w:ascii="Times New Roman" w:hAnsi="Times New Roman" w:cs="Times New Roman"/>
+                <w:sz w:val="24"/>
+                <w:szCs w:val="24"/>
+              </w:rPr>
+            </w:pPr>
+            <w:r>
+              <w:rPr>
+                <w:rFonts w:ascii="Times New Roman" w:hAnsi="Times New Roman" w:cs="Times New Roman"/>
+                <w:sz w:val="24"/>
+                <w:szCs w:val="24"/>
+              </w:rPr>
+              <w:t>Go to a1 or b1</w:t>
+            </w:r>
+          </w:p>
+          <w:p>
+            <w:pPr>
+              <w:pStyle w:val="ListParagraph"/>
+              <w:jc w:val="both"/>
               <w:rPr>
                 <w:rFonts w:ascii="Times New Roman" w:hAnsi="Times New Roman" w:cs="Times New Roman"/>
                 <w:sz w:val="24"/>
@@ -46068,7 +47026,7 @@
           <w:rFonts w:ascii="Times New Roman" w:hAnsi="Times New Roman" w:cs="Times New Roman"/>
         </w:rPr>
         <w:pict>
-          <v:shape id="_x0000_i1055" type="#_x0000_t75" style="width:120.9pt;height:240.45pt">
+          <v:shape id="_x0000_i1053" type="#_x0000_t75" style="width:120.9pt;height:240.45pt">
             <v:imagedata r:id="rId36" o:title="UC19-generate_report"/>
           </v:shape>
         </w:pict>
@@ -47129,7 +48087,7 @@
           <w:rFonts w:ascii="Times New Roman" w:hAnsi="Times New Roman" w:cs="Times New Roman"/>
         </w:rPr>
         <w:pict>
-          <v:shape id="_x0000_i1056" type="#_x0000_t75" style="width:357.95pt;height:263.55pt">
+          <v:shape id="_x0000_i1054" type="#_x0000_t75" style="width:357.95pt;height:263.55pt">
             <v:imagedata r:id="rId37" o:title="UC20-print_report"/>
           </v:shape>
         </w:pict>
@@ -48497,7 +49455,7 @@
           <w:rFonts w:ascii="Times New Roman" w:hAnsi="Times New Roman" w:cs="Times New Roman"/>
         </w:rPr>
         <w:pict>
-          <v:shape id="_x0000_i1053" type="#_x0000_t75" style="width:381.05pt;height:353.2pt">
+          <v:shape id="_x0000_i1055" type="#_x0000_t75" style="width:381.05pt;height:353.2pt">
             <v:imagedata r:id="rId38" o:title="UC21-receive-web-noti"/>
           </v:shape>
         </w:pict>
@@ -49661,7 +50619,7 @@
           <w:rFonts w:ascii="Times New Roman" w:hAnsi="Times New Roman" w:cs="Times New Roman"/>
         </w:rPr>
         <w:pict>
-          <v:shape id="_x0000_i1054" type="#_x0000_t75" style="width:120.9pt;height:192.25pt">
+          <v:shape id="_x0000_i1056" type="#_x0000_t75" style="width:120.9pt;height:192.25pt">
             <v:imagedata r:id="rId39" o:title="UC22-mail-notification"/>
           </v:shape>
         </w:pict>
@@ -49871,6 +50829,92 @@
     </w:lvl>
   </w:abstractNum>
   <w:abstractNum w:abstractNumId="1">
+    <w:nsid w:val="035E665B"/>
+    <w:multiLevelType w:val="hybridMultilevel"/>
+    <w:tmpl w:val="FA30989C"/>
+    <w:lvl w:ilvl="0" w:tplc="0409000F">
+      <w:start w:val="1"/>
+      <w:numFmt w:val="decimal"/>
+      <w:lvlText w:val="%1."/>
+      <w:lvlJc w:val="left"/>
+      <w:pPr>
+        <w:ind w:left="720" w:hanging="360"/>
+      </w:pPr>
+    </w:lvl>
+    <w:lvl w:ilvl="1" w:tplc="04090019" w:tentative="1">
+      <w:start w:val="1"/>
+      <w:numFmt w:val="lowerLetter"/>
+      <w:lvlText w:val="%2."/>
+      <w:lvlJc w:val="left"/>
+      <w:pPr>
+        <w:ind w:left="1440" w:hanging="360"/>
+      </w:pPr>
+    </w:lvl>
+    <w:lvl w:ilvl="2" w:tplc="0409001B" w:tentative="1">
+      <w:start w:val="1"/>
+      <w:numFmt w:val="lowerRoman"/>
+      <w:lvlText w:val="%3."/>
+      <w:lvlJc w:val="right"/>
+      <w:pPr>
+        <w:ind w:left="2160" w:hanging="180"/>
+      </w:pPr>
+    </w:lvl>
+    <w:lvl w:ilvl="3" w:tplc="0409000F" w:tentative="1">
+      <w:start w:val="1"/>
+      <w:numFmt w:val="decimal"/>
+      <w:lvlText w:val="%4."/>
+      <w:lvlJc w:val="left"/>
+      <w:pPr>
+        <w:ind w:left="2880" w:hanging="360"/>
+      </w:pPr>
+    </w:lvl>
+    <w:lvl w:ilvl="4" w:tplc="04090019" w:tentative="1">
+      <w:start w:val="1"/>
+      <w:numFmt w:val="lowerLetter"/>
+      <w:lvlText w:val="%5."/>
+      <w:lvlJc w:val="left"/>
+      <w:pPr>
+        <w:ind w:left="3600" w:hanging="360"/>
+      </w:pPr>
+    </w:lvl>
+    <w:lvl w:ilvl="5" w:tplc="0409001B" w:tentative="1">
+      <w:start w:val="1"/>
+      <w:numFmt w:val="lowerRoman"/>
+      <w:lvlText w:val="%6."/>
+      <w:lvlJc w:val="right"/>
+      <w:pPr>
+        <w:ind w:left="4320" w:hanging="180"/>
+      </w:pPr>
+    </w:lvl>
+    <w:lvl w:ilvl="6" w:tplc="0409000F" w:tentative="1">
+      <w:start w:val="1"/>
+      <w:numFmt w:val="decimal"/>
+      <w:lvlText w:val="%7."/>
+      <w:lvlJc w:val="left"/>
+      <w:pPr>
+        <w:ind w:left="5040" w:hanging="360"/>
+      </w:pPr>
+    </w:lvl>
+    <w:lvl w:ilvl="7" w:tplc="04090019" w:tentative="1">
+      <w:start w:val="1"/>
+      <w:numFmt w:val="lowerLetter"/>
+      <w:lvlText w:val="%8."/>
+      <w:lvlJc w:val="left"/>
+      <w:pPr>
+        <w:ind w:left="5760" w:hanging="360"/>
+      </w:pPr>
+    </w:lvl>
+    <w:lvl w:ilvl="8" w:tplc="0409001B" w:tentative="1">
+      <w:start w:val="1"/>
+      <w:numFmt w:val="lowerRoman"/>
+      <w:lvlText w:val="%9."/>
+      <w:lvlJc w:val="right"/>
+      <w:pPr>
+        <w:ind w:left="6480" w:hanging="180"/>
+      </w:pPr>
+    </w:lvl>
+  </w:abstractNum>
+  <w:abstractNum w:abstractNumId="2">
     <w:nsid w:val="040A2F60"/>
     <w:multiLevelType w:val="hybridMultilevel"/>
     <w:tmpl w:val="67ACA5E8"/>
@@ -49956,7 +51000,7 @@
       </w:pPr>
     </w:lvl>
   </w:abstractNum>
-  <w:abstractNum w:abstractNumId="2">
+  <w:abstractNum w:abstractNumId="3">
     <w:nsid w:val="05D03E8B"/>
     <w:multiLevelType w:val="hybridMultilevel"/>
     <w:tmpl w:val="F9302EF6"/>
@@ -50042,7 +51086,179 @@
       </w:pPr>
     </w:lvl>
   </w:abstractNum>
-  <w:abstractNum w:abstractNumId="3">
+  <w:abstractNum w:abstractNumId="4">
+    <w:nsid w:val="070D3B79"/>
+    <w:multiLevelType w:val="hybridMultilevel"/>
+    <w:tmpl w:val="FA30989C"/>
+    <w:lvl w:ilvl="0" w:tplc="0409000F">
+      <w:start w:val="1"/>
+      <w:numFmt w:val="decimal"/>
+      <w:lvlText w:val="%1."/>
+      <w:lvlJc w:val="left"/>
+      <w:pPr>
+        <w:ind w:left="720" w:hanging="360"/>
+      </w:pPr>
+    </w:lvl>
+    <w:lvl w:ilvl="1" w:tplc="04090019" w:tentative="1">
+      <w:start w:val="1"/>
+      <w:numFmt w:val="lowerLetter"/>
+      <w:lvlText w:val="%2."/>
+      <w:lvlJc w:val="left"/>
+      <w:pPr>
+        <w:ind w:left="1440" w:hanging="360"/>
+      </w:pPr>
+    </w:lvl>
+    <w:lvl w:ilvl="2" w:tplc="0409001B" w:tentative="1">
+      <w:start w:val="1"/>
+      <w:numFmt w:val="lowerRoman"/>
+      <w:lvlText w:val="%3."/>
+      <w:lvlJc w:val="right"/>
+      <w:pPr>
+        <w:ind w:left="2160" w:hanging="180"/>
+      </w:pPr>
+    </w:lvl>
+    <w:lvl w:ilvl="3" w:tplc="0409000F" w:tentative="1">
+      <w:start w:val="1"/>
+      <w:numFmt w:val="decimal"/>
+      <w:lvlText w:val="%4."/>
+      <w:lvlJc w:val="left"/>
+      <w:pPr>
+        <w:ind w:left="2880" w:hanging="360"/>
+      </w:pPr>
+    </w:lvl>
+    <w:lvl w:ilvl="4" w:tplc="04090019" w:tentative="1">
+      <w:start w:val="1"/>
+      <w:numFmt w:val="lowerLetter"/>
+      <w:lvlText w:val="%5."/>
+      <w:lvlJc w:val="left"/>
+      <w:pPr>
+        <w:ind w:left="3600" w:hanging="360"/>
+      </w:pPr>
+    </w:lvl>
+    <w:lvl w:ilvl="5" w:tplc="0409001B" w:tentative="1">
+      <w:start w:val="1"/>
+      <w:numFmt w:val="lowerRoman"/>
+      <w:lvlText w:val="%6."/>
+      <w:lvlJc w:val="right"/>
+      <w:pPr>
+        <w:ind w:left="4320" w:hanging="180"/>
+      </w:pPr>
+    </w:lvl>
+    <w:lvl w:ilvl="6" w:tplc="0409000F" w:tentative="1">
+      <w:start w:val="1"/>
+      <w:numFmt w:val="decimal"/>
+      <w:lvlText w:val="%7."/>
+      <w:lvlJc w:val="left"/>
+      <w:pPr>
+        <w:ind w:left="5040" w:hanging="360"/>
+      </w:pPr>
+    </w:lvl>
+    <w:lvl w:ilvl="7" w:tplc="04090019" w:tentative="1">
+      <w:start w:val="1"/>
+      <w:numFmt w:val="lowerLetter"/>
+      <w:lvlText w:val="%8."/>
+      <w:lvlJc w:val="left"/>
+      <w:pPr>
+        <w:ind w:left="5760" w:hanging="360"/>
+      </w:pPr>
+    </w:lvl>
+    <w:lvl w:ilvl="8" w:tplc="0409001B" w:tentative="1">
+      <w:start w:val="1"/>
+      <w:numFmt w:val="lowerRoman"/>
+      <w:lvlText w:val="%9."/>
+      <w:lvlJc w:val="right"/>
+      <w:pPr>
+        <w:ind w:left="6480" w:hanging="180"/>
+      </w:pPr>
+    </w:lvl>
+  </w:abstractNum>
+  <w:abstractNum w:abstractNumId="5">
+    <w:nsid w:val="0770114E"/>
+    <w:multiLevelType w:val="hybridMultilevel"/>
+    <w:tmpl w:val="FA30989C"/>
+    <w:lvl w:ilvl="0" w:tplc="0409000F">
+      <w:start w:val="1"/>
+      <w:numFmt w:val="decimal"/>
+      <w:lvlText w:val="%1."/>
+      <w:lvlJc w:val="left"/>
+      <w:pPr>
+        <w:ind w:left="720" w:hanging="360"/>
+      </w:pPr>
+    </w:lvl>
+    <w:lvl w:ilvl="1" w:tplc="04090019" w:tentative="1">
+      <w:start w:val="1"/>
+      <w:numFmt w:val="lowerLetter"/>
+      <w:lvlText w:val="%2."/>
+      <w:lvlJc w:val="left"/>
+      <w:pPr>
+        <w:ind w:left="1440" w:hanging="360"/>
+      </w:pPr>
+    </w:lvl>
+    <w:lvl w:ilvl="2" w:tplc="0409001B" w:tentative="1">
+      <w:start w:val="1"/>
+      <w:numFmt w:val="lowerRoman"/>
+      <w:lvlText w:val="%3."/>
+      <w:lvlJc w:val="right"/>
+      <w:pPr>
+        <w:ind w:left="2160" w:hanging="180"/>
+      </w:pPr>
+    </w:lvl>
+    <w:lvl w:ilvl="3" w:tplc="0409000F" w:tentative="1">
+      <w:start w:val="1"/>
+      <w:numFmt w:val="decimal"/>
+      <w:lvlText w:val="%4."/>
+      <w:lvlJc w:val="left"/>
+      <w:pPr>
+        <w:ind w:left="2880" w:hanging="360"/>
+      </w:pPr>
+    </w:lvl>
+    <w:lvl w:ilvl="4" w:tplc="04090019" w:tentative="1">
+      <w:start w:val="1"/>
+      <w:numFmt w:val="lowerLetter"/>
+      <w:lvlText w:val="%5."/>
+      <w:lvlJc w:val="left"/>
+      <w:pPr>
+        <w:ind w:left="3600" w:hanging="360"/>
+      </w:pPr>
+    </w:lvl>
+    <w:lvl w:ilvl="5" w:tplc="0409001B" w:tentative="1">
+      <w:start w:val="1"/>
+      <w:numFmt w:val="lowerRoman"/>
+      <w:lvlText w:val="%6."/>
+      <w:lvlJc w:val="right"/>
+      <w:pPr>
+        <w:ind w:left="4320" w:hanging="180"/>
+      </w:pPr>
+    </w:lvl>
+    <w:lvl w:ilvl="6" w:tplc="0409000F" w:tentative="1">
+      <w:start w:val="1"/>
+      <w:numFmt w:val="decimal"/>
+      <w:lvlText w:val="%7."/>
+      <w:lvlJc w:val="left"/>
+      <w:pPr>
+        <w:ind w:left="5040" w:hanging="360"/>
+      </w:pPr>
+    </w:lvl>
+    <w:lvl w:ilvl="7" w:tplc="04090019" w:tentative="1">
+      <w:start w:val="1"/>
+      <w:numFmt w:val="lowerLetter"/>
+      <w:lvlText w:val="%8."/>
+      <w:lvlJc w:val="left"/>
+      <w:pPr>
+        <w:ind w:left="5760" w:hanging="360"/>
+      </w:pPr>
+    </w:lvl>
+    <w:lvl w:ilvl="8" w:tplc="0409001B" w:tentative="1">
+      <w:start w:val="1"/>
+      <w:numFmt w:val="lowerRoman"/>
+      <w:lvlText w:val="%9."/>
+      <w:lvlJc w:val="right"/>
+      <w:pPr>
+        <w:ind w:left="6480" w:hanging="180"/>
+      </w:pPr>
+    </w:lvl>
+  </w:abstractNum>
+  <w:abstractNum w:abstractNumId="6">
     <w:nsid w:val="08A72F19"/>
     <w:multiLevelType w:val="hybridMultilevel"/>
     <w:tmpl w:val="E3A48A38"/>
@@ -50128,7 +51344,7 @@
       </w:pPr>
     </w:lvl>
   </w:abstractNum>
-  <w:abstractNum w:abstractNumId="4">
+  <w:abstractNum w:abstractNumId="7">
     <w:nsid w:val="08F55108"/>
     <w:multiLevelType w:val="hybridMultilevel"/>
     <w:tmpl w:val="CDA81B36"/>
@@ -50214,7 +51430,7 @@
       </w:pPr>
     </w:lvl>
   </w:abstractNum>
-  <w:abstractNum w:abstractNumId="5">
+  <w:abstractNum w:abstractNumId="8">
     <w:nsid w:val="0C1A7484"/>
     <w:multiLevelType w:val="hybridMultilevel"/>
     <w:tmpl w:val="87F8ABB0"/>
@@ -50300,7 +51516,7 @@
       </w:pPr>
     </w:lvl>
   </w:abstractNum>
-  <w:abstractNum w:abstractNumId="6">
+  <w:abstractNum w:abstractNumId="9">
     <w:nsid w:val="0E0D4CC2"/>
     <w:multiLevelType w:val="hybridMultilevel"/>
     <w:tmpl w:val="E3A48A38"/>
@@ -50386,7 +51602,7 @@
       </w:pPr>
     </w:lvl>
   </w:abstractNum>
-  <w:abstractNum w:abstractNumId="7">
+  <w:abstractNum w:abstractNumId="10">
     <w:nsid w:val="0E673284"/>
     <w:multiLevelType w:val="hybridMultilevel"/>
     <w:tmpl w:val="B80666F0"/>
@@ -50472,7 +51688,7 @@
       </w:pPr>
     </w:lvl>
   </w:abstractNum>
-  <w:abstractNum w:abstractNumId="8">
+  <w:abstractNum w:abstractNumId="11">
     <w:nsid w:val="0FEA331A"/>
     <w:multiLevelType w:val="hybridMultilevel"/>
     <w:tmpl w:val="DDFED9A6"/>
@@ -50558,7 +51774,7 @@
       </w:pPr>
     </w:lvl>
   </w:abstractNum>
-  <w:abstractNum w:abstractNumId="9">
+  <w:abstractNum w:abstractNumId="12">
     <w:nsid w:val="0FFB5181"/>
     <w:multiLevelType w:val="hybridMultilevel"/>
     <w:tmpl w:val="828A6D12"/>
@@ -50644,7 +51860,7 @@
       </w:pPr>
     </w:lvl>
   </w:abstractNum>
-  <w:abstractNum w:abstractNumId="10">
+  <w:abstractNum w:abstractNumId="13">
     <w:nsid w:val="11674BFD"/>
     <w:multiLevelType w:val="hybridMultilevel"/>
     <w:tmpl w:val="D460226E"/>
@@ -50735,7 +51951,7 @@
       </w:pPr>
     </w:lvl>
   </w:abstractNum>
-  <w:abstractNum w:abstractNumId="11">
+  <w:abstractNum w:abstractNumId="14">
     <w:nsid w:val="13FE3AAA"/>
     <w:multiLevelType w:val="hybridMultilevel"/>
     <w:tmpl w:val="B21A122A"/>
@@ -50826,7 +52042,7 @@
       </w:pPr>
     </w:lvl>
   </w:abstractNum>
-  <w:abstractNum w:abstractNumId="12">
+  <w:abstractNum w:abstractNumId="15">
     <w:nsid w:val="151E665B"/>
     <w:multiLevelType w:val="hybridMultilevel"/>
     <w:tmpl w:val="1E6EC6CE"/>
@@ -50912,7 +52128,7 @@
       </w:pPr>
     </w:lvl>
   </w:abstractNum>
-  <w:abstractNum w:abstractNumId="13">
+  <w:abstractNum w:abstractNumId="16">
     <w:nsid w:val="153F3ADD"/>
     <w:multiLevelType w:val="hybridMultilevel"/>
     <w:tmpl w:val="F9302EF6"/>
@@ -50998,7 +52214,7 @@
       </w:pPr>
     </w:lvl>
   </w:abstractNum>
-  <w:abstractNum w:abstractNumId="14">
+  <w:abstractNum w:abstractNumId="17">
     <w:nsid w:val="175E34A4"/>
     <w:multiLevelType w:val="hybridMultilevel"/>
     <w:tmpl w:val="01CA14F4"/>
@@ -51089,7 +52305,93 @@
       </w:pPr>
     </w:lvl>
   </w:abstractNum>
-  <w:abstractNum w:abstractNumId="15">
+  <w:abstractNum w:abstractNumId="18">
+    <w:nsid w:val="1AD757FA"/>
+    <w:multiLevelType w:val="hybridMultilevel"/>
+    <w:tmpl w:val="FA30989C"/>
+    <w:lvl w:ilvl="0" w:tplc="0409000F">
+      <w:start w:val="1"/>
+      <w:numFmt w:val="decimal"/>
+      <w:lvlText w:val="%1."/>
+      <w:lvlJc w:val="left"/>
+      <w:pPr>
+        <w:ind w:left="720" w:hanging="360"/>
+      </w:pPr>
+    </w:lvl>
+    <w:lvl w:ilvl="1" w:tplc="04090019" w:tentative="1">
+      <w:start w:val="1"/>
+      <w:numFmt w:val="lowerLetter"/>
+      <w:lvlText w:val="%2."/>
+      <w:lvlJc w:val="left"/>
+      <w:pPr>
+        <w:ind w:left="1440" w:hanging="360"/>
+      </w:pPr>
+    </w:lvl>
+    <w:lvl w:ilvl="2" w:tplc="0409001B" w:tentative="1">
+      <w:start w:val="1"/>
+      <w:numFmt w:val="lowerRoman"/>
+      <w:lvlText w:val="%3."/>
+      <w:lvlJc w:val="right"/>
+      <w:pPr>
+        <w:ind w:left="2160" w:hanging="180"/>
+      </w:pPr>
+    </w:lvl>
+    <w:lvl w:ilvl="3" w:tplc="0409000F" w:tentative="1">
+      <w:start w:val="1"/>
+      <w:numFmt w:val="decimal"/>
+      <w:lvlText w:val="%4."/>
+      <w:lvlJc w:val="left"/>
+      <w:pPr>
+        <w:ind w:left="2880" w:hanging="360"/>
+      </w:pPr>
+    </w:lvl>
+    <w:lvl w:ilvl="4" w:tplc="04090019" w:tentative="1">
+      <w:start w:val="1"/>
+      <w:numFmt w:val="lowerLetter"/>
+      <w:lvlText w:val="%5."/>
+      <w:lvlJc w:val="left"/>
+      <w:pPr>
+        <w:ind w:left="3600" w:hanging="360"/>
+      </w:pPr>
+    </w:lvl>
+    <w:lvl w:ilvl="5" w:tplc="0409001B" w:tentative="1">
+      <w:start w:val="1"/>
+      <w:numFmt w:val="lowerRoman"/>
+      <w:lvlText w:val="%6."/>
+      <w:lvlJc w:val="right"/>
+      <w:pPr>
+        <w:ind w:left="4320" w:hanging="180"/>
+      </w:pPr>
+    </w:lvl>
+    <w:lvl w:ilvl="6" w:tplc="0409000F" w:tentative="1">
+      <w:start w:val="1"/>
+      <w:numFmt w:val="decimal"/>
+      <w:lvlText w:val="%7."/>
+      <w:lvlJc w:val="left"/>
+      <w:pPr>
+        <w:ind w:left="5040" w:hanging="360"/>
+      </w:pPr>
+    </w:lvl>
+    <w:lvl w:ilvl="7" w:tplc="04090019" w:tentative="1">
+      <w:start w:val="1"/>
+      <w:numFmt w:val="lowerLetter"/>
+      <w:lvlText w:val="%8."/>
+      <w:lvlJc w:val="left"/>
+      <w:pPr>
+        <w:ind w:left="5760" w:hanging="360"/>
+      </w:pPr>
+    </w:lvl>
+    <w:lvl w:ilvl="8" w:tplc="0409001B" w:tentative="1">
+      <w:start w:val="1"/>
+      <w:numFmt w:val="lowerRoman"/>
+      <w:lvlText w:val="%9."/>
+      <w:lvlJc w:val="right"/>
+      <w:pPr>
+        <w:ind w:left="6480" w:hanging="180"/>
+      </w:pPr>
+    </w:lvl>
+  </w:abstractNum>
+  <w:abstractNum w:abstractNumId="19">
     <w:nsid w:val="1AF973D7"/>
     <w:multiLevelType w:val="hybridMultilevel"/>
     <w:tmpl w:val="87F8ABB0"/>
@@ -51175,7 +52477,7 @@
       </w:pPr>
     </w:lvl>
   </w:abstractNum>
-  <w:abstractNum w:abstractNumId="16">
+  <w:abstractNum w:abstractNumId="20">
     <w:nsid w:val="1F360955"/>
     <w:multiLevelType w:val="hybridMultilevel"/>
     <w:tmpl w:val="48624F48"/>
@@ -51266,7 +52568,7 @@
       </w:pPr>
     </w:lvl>
   </w:abstractNum>
-  <w:abstractNum w:abstractNumId="17">
+  <w:abstractNum w:abstractNumId="21">
     <w:nsid w:val="1FAA7A37"/>
     <w:multiLevelType w:val="hybridMultilevel"/>
     <w:tmpl w:val="CDFE1112"/>
@@ -51360,7 +52662,7 @@
       </w:pPr>
     </w:lvl>
   </w:abstractNum>
-  <w:abstractNum w:abstractNumId="18">
+  <w:abstractNum w:abstractNumId="22">
     <w:nsid w:val="201F780A"/>
     <w:multiLevelType w:val="hybridMultilevel"/>
     <w:tmpl w:val="C41CE228"/>
@@ -51446,7 +52748,7 @@
       </w:pPr>
     </w:lvl>
   </w:abstractNum>
-  <w:abstractNum w:abstractNumId="19">
+  <w:abstractNum w:abstractNumId="23">
     <w:nsid w:val="20F46C80"/>
     <w:multiLevelType w:val="hybridMultilevel"/>
     <w:tmpl w:val="6D48FAA4"/>
@@ -51532,7 +52834,7 @@
       </w:pPr>
     </w:lvl>
   </w:abstractNum>
-  <w:abstractNum w:abstractNumId="20">
+  <w:abstractNum w:abstractNumId="24">
     <w:nsid w:val="2186481E"/>
     <w:multiLevelType w:val="hybridMultilevel"/>
     <w:tmpl w:val="A4CE0D66"/>
@@ -51618,7 +52920,7 @@
       </w:pPr>
     </w:lvl>
   </w:abstractNum>
-  <w:abstractNum w:abstractNumId="21">
+  <w:abstractNum w:abstractNumId="25">
     <w:nsid w:val="26524FC3"/>
     <w:multiLevelType w:val="hybridMultilevel"/>
     <w:tmpl w:val="1A80EE88"/>
@@ -51704,7 +53006,7 @@
       </w:pPr>
     </w:lvl>
   </w:abstractNum>
-  <w:abstractNum w:abstractNumId="22">
+  <w:abstractNum w:abstractNumId="26">
     <w:nsid w:val="2AC91ADB"/>
     <w:multiLevelType w:val="hybridMultilevel"/>
     <w:tmpl w:val="08FE51FC"/>
@@ -51790,7 +53092,7 @@
       </w:pPr>
     </w:lvl>
   </w:abstractNum>
-  <w:abstractNum w:abstractNumId="23">
+  <w:abstractNum w:abstractNumId="27">
     <w:nsid w:val="2BD71ED2"/>
     <w:multiLevelType w:val="hybridMultilevel"/>
     <w:tmpl w:val="2C704A0A"/>
@@ -51876,7 +53178,93 @@
       </w:pPr>
     </w:lvl>
   </w:abstractNum>
-  <w:abstractNum w:abstractNumId="24">
+  <w:abstractNum w:abstractNumId="28">
+    <w:nsid w:val="2BF92C68"/>
+    <w:multiLevelType w:val="hybridMultilevel"/>
+    <w:tmpl w:val="FA30989C"/>
+    <w:lvl w:ilvl="0" w:tplc="0409000F">
+      <w:start w:val="1"/>
+      <w:numFmt w:val="decimal"/>
+      <w:lvlText w:val="%1."/>
+      <w:lvlJc w:val="left"/>
+      <w:pPr>
+        <w:ind w:left="720" w:hanging="360"/>
+      </w:pPr>
+    </w:lvl>
+    <w:lvl w:ilvl="1" w:tplc="04090019" w:tentative="1">
+      <w:start w:val="1"/>
+      <w:numFmt w:val="lowerLetter"/>
+      <w:lvlText w:val="%2."/>
+      <w:lvlJc w:val="left"/>
+      <w:pPr>
+        <w:ind w:left="1440" w:hanging="360"/>
+      </w:pPr>
+    </w:lvl>
+    <w:lvl w:ilvl="2" w:tplc="0409001B" w:tentative="1">
+      <w:start w:val="1"/>
+      <w:numFmt w:val="lowerRoman"/>
+      <w:lvlText w:val="%3."/>
+      <w:lvlJc w:val="right"/>
+      <w:pPr>
+        <w:ind w:left="2160" w:hanging="180"/>
+      </w:pPr>
+    </w:lvl>
+    <w:lvl w:ilvl="3" w:tplc="0409000F" w:tentative="1">
+      <w:start w:val="1"/>
+      <w:numFmt w:val="decimal"/>
+      <w:lvlText w:val="%4."/>
+      <w:lvlJc w:val="left"/>
+      <w:pPr>
+        <w:ind w:left="2880" w:hanging="360"/>
+      </w:pPr>
+    </w:lvl>
+    <w:lvl w:ilvl="4" w:tplc="04090019" w:tentative="1">
+      <w:start w:val="1"/>
+      <w:numFmt w:val="lowerLetter"/>
+      <w:lvlText w:val="%5."/>
+      <w:lvlJc w:val="left"/>
+      <w:pPr>
+        <w:ind w:left="3600" w:hanging="360"/>
+      </w:pPr>
+    </w:lvl>
+    <w:lvl w:ilvl="5" w:tplc="0409001B" w:tentative="1">
+      <w:start w:val="1"/>
+      <w:numFmt w:val="lowerRoman"/>
+      <w:lvlText w:val="%6."/>
+      <w:lvlJc w:val="right"/>
+      <w:pPr>
+        <w:ind w:left="4320" w:hanging="180"/>
+      </w:pPr>
+    </w:lvl>
+    <w:lvl w:ilvl="6" w:tplc="0409000F" w:tentative="1">
+      <w:start w:val="1"/>
+      <w:numFmt w:val="decimal"/>
+      <w:lvlText w:val="%7."/>
+      <w:lvlJc w:val="left"/>
+      <w:pPr>
+        <w:ind w:left="5040" w:hanging="360"/>
+      </w:pPr>
+    </w:lvl>
+    <w:lvl w:ilvl="7" w:tplc="04090019" w:tentative="1">
+      <w:start w:val="1"/>
+      <w:numFmt w:val="lowerLetter"/>
+      <w:lvlText w:val="%8."/>
+      <w:lvlJc w:val="left"/>
+      <w:pPr>
+        <w:ind w:left="5760" w:hanging="360"/>
+      </w:pPr>
+    </w:lvl>
+    <w:lvl w:ilvl="8" w:tplc="0409001B" w:tentative="1">
+      <w:start w:val="1"/>
+      <w:numFmt w:val="lowerRoman"/>
+      <w:lvlText w:val="%9."/>
+      <w:lvlJc w:val="right"/>
+      <w:pPr>
+        <w:ind w:left="6480" w:hanging="180"/>
+      </w:pPr>
+    </w:lvl>
+  </w:abstractNum>
+  <w:abstractNum w:abstractNumId="29">
     <w:nsid w:val="2C091029"/>
     <w:multiLevelType w:val="hybridMultilevel"/>
     <w:tmpl w:val="F9302EF6"/>
@@ -51962,7 +53350,7 @@
       </w:pPr>
     </w:lvl>
   </w:abstractNum>
-  <w:abstractNum w:abstractNumId="25">
+  <w:abstractNum w:abstractNumId="30">
     <w:nsid w:val="33434731"/>
     <w:multiLevelType w:val="hybridMultilevel"/>
     <w:tmpl w:val="3C62F112"/>
@@ -52053,7 +53441,7 @@
       </w:pPr>
     </w:lvl>
   </w:abstractNum>
-  <w:abstractNum w:abstractNumId="26">
+  <w:abstractNum w:abstractNumId="31">
     <w:nsid w:val="33D943DC"/>
     <w:multiLevelType w:val="hybridMultilevel"/>
     <w:tmpl w:val="E2C2EE10"/>
@@ -52144,7 +53532,7 @@
       </w:pPr>
     </w:lvl>
   </w:abstractNum>
-  <w:abstractNum w:abstractNumId="27">
+  <w:abstractNum w:abstractNumId="32">
     <w:nsid w:val="34A83EE2"/>
     <w:multiLevelType w:val="hybridMultilevel"/>
     <w:tmpl w:val="DDFED9A6"/>
@@ -52230,7 +53618,7 @@
       </w:pPr>
     </w:lvl>
   </w:abstractNum>
-  <w:abstractNum w:abstractNumId="28">
+  <w:abstractNum w:abstractNumId="33">
     <w:nsid w:val="35E01704"/>
     <w:multiLevelType w:val="hybridMultilevel"/>
     <w:tmpl w:val="648CB502"/>
@@ -52316,7 +53704,7 @@
       </w:pPr>
     </w:lvl>
   </w:abstractNum>
-  <w:abstractNum w:abstractNumId="29">
+  <w:abstractNum w:abstractNumId="34">
     <w:nsid w:val="36064F0C"/>
     <w:multiLevelType w:val="hybridMultilevel"/>
     <w:tmpl w:val="AA82A7A0"/>
@@ -52402,7 +53790,7 @@
       </w:pPr>
     </w:lvl>
   </w:abstractNum>
-  <w:abstractNum w:abstractNumId="30">
+  <w:abstractNum w:abstractNumId="35">
     <w:nsid w:val="3DFB08D7"/>
     <w:multiLevelType w:val="hybridMultilevel"/>
     <w:tmpl w:val="891ECC54"/>
@@ -52488,7 +53876,7 @@
       </w:pPr>
     </w:lvl>
   </w:abstractNum>
-  <w:abstractNum w:abstractNumId="31">
+  <w:abstractNum w:abstractNumId="36">
     <w:nsid w:val="41DE1618"/>
     <w:multiLevelType w:val="hybridMultilevel"/>
     <w:tmpl w:val="B21A122A"/>
@@ -52579,7 +53967,7 @@
       </w:pPr>
     </w:lvl>
   </w:abstractNum>
-  <w:abstractNum w:abstractNumId="32">
+  <w:abstractNum w:abstractNumId="37">
     <w:nsid w:val="43CE6C53"/>
     <w:multiLevelType w:val="hybridMultilevel"/>
     <w:tmpl w:val="CDA81B36"/>
@@ -52665,7 +54053,7 @@
       </w:pPr>
     </w:lvl>
   </w:abstractNum>
-  <w:abstractNum w:abstractNumId="33">
+  <w:abstractNum w:abstractNumId="38">
     <w:nsid w:val="4B71696D"/>
     <w:multiLevelType w:val="hybridMultilevel"/>
     <w:tmpl w:val="3FAC3E34"/>
@@ -52751,7 +54139,7 @@
       </w:pPr>
     </w:lvl>
   </w:abstractNum>
-  <w:abstractNum w:abstractNumId="34">
+  <w:abstractNum w:abstractNumId="39">
     <w:nsid w:val="4CC96F72"/>
     <w:multiLevelType w:val="hybridMultilevel"/>
     <w:tmpl w:val="4BCC2D6C"/>
@@ -52837,7 +54225,7 @@
       </w:pPr>
     </w:lvl>
   </w:abstractNum>
-  <w:abstractNum w:abstractNumId="35">
+  <w:abstractNum w:abstractNumId="40">
     <w:nsid w:val="4FB63195"/>
     <w:multiLevelType w:val="hybridMultilevel"/>
     <w:tmpl w:val="D6040B14"/>
@@ -52923,7 +54311,7 @@
       </w:pPr>
     </w:lvl>
   </w:abstractNum>
-  <w:abstractNum w:abstractNumId="36">
+  <w:abstractNum w:abstractNumId="41">
     <w:nsid w:val="507C7509"/>
     <w:multiLevelType w:val="hybridMultilevel"/>
     <w:tmpl w:val="E2C2EE10"/>
@@ -53014,7 +54402,7 @@
       </w:pPr>
     </w:lvl>
   </w:abstractNum>
-  <w:abstractNum w:abstractNumId="37">
+  <w:abstractNum w:abstractNumId="42">
     <w:nsid w:val="50EE0407"/>
     <w:multiLevelType w:val="hybridMultilevel"/>
     <w:tmpl w:val="648CB502"/>
@@ -53100,7 +54488,7 @@
       </w:pPr>
     </w:lvl>
   </w:abstractNum>
-  <w:abstractNum w:abstractNumId="38">
+  <w:abstractNum w:abstractNumId="43">
     <w:nsid w:val="52990165"/>
     <w:multiLevelType w:val="hybridMultilevel"/>
     <w:tmpl w:val="828A6D12"/>
@@ -53186,7 +54574,7 @@
       </w:pPr>
     </w:lvl>
   </w:abstractNum>
-  <w:abstractNum w:abstractNumId="39">
+  <w:abstractNum w:abstractNumId="44">
     <w:nsid w:val="559D3E1F"/>
     <w:multiLevelType w:val="hybridMultilevel"/>
     <w:tmpl w:val="DB8AF920"/>
@@ -53272,7 +54660,93 @@
       </w:pPr>
     </w:lvl>
   </w:abstractNum>
-  <w:abstractNum w:abstractNumId="40">
+  <w:abstractNum w:abstractNumId="45">
+    <w:nsid w:val="56763515"/>
+    <w:multiLevelType w:val="hybridMultilevel"/>
+    <w:tmpl w:val="FA30989C"/>
+    <w:lvl w:ilvl="0" w:tplc="0409000F">
+      <w:start w:val="1"/>
+      <w:numFmt w:val="decimal"/>
+      <w:lvlText w:val="%1."/>
+      <w:lvlJc w:val="left"/>
+      <w:pPr>
+        <w:ind w:left="720" w:hanging="360"/>
+      </w:pPr>
+    </w:lvl>
+    <w:lvl w:ilvl="1" w:tplc="04090019" w:tentative="1">
+      <w:start w:val="1"/>
+      <w:numFmt w:val="lowerLetter"/>
+      <w:lvlText w:val="%2."/>
+      <w:lvlJc w:val="left"/>
+      <w:pPr>
+        <w:ind w:left="1440" w:hanging="360"/>
+      </w:pPr>
+    </w:lvl>
+    <w:lvl w:ilvl="2" w:tplc="0409001B" w:tentative="1">
+      <w:start w:val="1"/>
+      <w:numFmt w:val="lowerRoman"/>
+      <w:lvlText w:val="%3."/>
+      <w:lvlJc w:val="right"/>
+      <w:pPr>
+        <w:ind w:left="2160" w:hanging="180"/>
+      </w:pPr>
+    </w:lvl>
+    <w:lvl w:ilvl="3" w:tplc="0409000F" w:tentative="1">
+      <w:start w:val="1"/>
+      <w:numFmt w:val="decimal"/>
+      <w:lvlText w:val="%4."/>
+      <w:lvlJc w:val="left"/>
+      <w:pPr>
+        <w:ind w:left="2880" w:hanging="360"/>
+      </w:pPr>
+    </w:lvl>
+    <w:lvl w:ilvl="4" w:tplc="04090019" w:tentative="1">
+      <w:start w:val="1"/>
+      <w:numFmt w:val="lowerLetter"/>
+      <w:lvlText w:val="%5."/>
+      <w:lvlJc w:val="left"/>
+      <w:pPr>
+        <w:ind w:left="3600" w:hanging="360"/>
+      </w:pPr>
+    </w:lvl>
+    <w:lvl w:ilvl="5" w:tplc="0409001B" w:tentative="1">
+      <w:start w:val="1"/>
+      <w:numFmt w:val="lowerRoman"/>
+      <w:lvlText w:val="%6."/>
+      <w:lvlJc w:val="right"/>
+      <w:pPr>
+        <w:ind w:left="4320" w:hanging="180"/>
+      </w:pPr>
+    </w:lvl>
+    <w:lvl w:ilvl="6" w:tplc="0409000F" w:tentative="1">
+      <w:start w:val="1"/>
+      <w:numFmt w:val="decimal"/>
+      <w:lvlText w:val="%7."/>
+      <w:lvlJc w:val="left"/>
+      <w:pPr>
+        <w:ind w:left="5040" w:hanging="360"/>
+      </w:pPr>
+    </w:lvl>
+    <w:lvl w:ilvl="7" w:tplc="04090019" w:tentative="1">
+      <w:start w:val="1"/>
+      <w:numFmt w:val="lowerLetter"/>
+      <w:lvlText w:val="%8."/>
+      <w:lvlJc w:val="left"/>
+      <w:pPr>
+        <w:ind w:left="5760" w:hanging="360"/>
+      </w:pPr>
+    </w:lvl>
+    <w:lvl w:ilvl="8" w:tplc="0409001B" w:tentative="1">
+      <w:start w:val="1"/>
+      <w:numFmt w:val="lowerRoman"/>
+      <w:lvlText w:val="%9."/>
+      <w:lvlJc w:val="right"/>
+      <w:pPr>
+        <w:ind w:left="6480" w:hanging="180"/>
+      </w:pPr>
+    </w:lvl>
+  </w:abstractNum>
+  <w:abstractNum w:abstractNumId="46">
     <w:nsid w:val="569E3A97"/>
     <w:multiLevelType w:val="hybridMultilevel"/>
     <w:tmpl w:val="DBDAF39A"/>
@@ -53358,7 +54832,7 @@
       </w:pPr>
     </w:lvl>
   </w:abstractNum>
-  <w:abstractNum w:abstractNumId="41">
+  <w:abstractNum w:abstractNumId="47">
     <w:nsid w:val="57505C3E"/>
     <w:multiLevelType w:val="hybridMultilevel"/>
     <w:tmpl w:val="DB2E2460"/>
@@ -53444,7 +54918,93 @@
       </w:pPr>
     </w:lvl>
   </w:abstractNum>
-  <w:abstractNum w:abstractNumId="42">
+  <w:abstractNum w:abstractNumId="48">
+    <w:nsid w:val="575F26EF"/>
+    <w:multiLevelType w:val="hybridMultilevel"/>
+    <w:tmpl w:val="FA30989C"/>
+    <w:lvl w:ilvl="0" w:tplc="0409000F">
+      <w:start w:val="1"/>
+      <w:numFmt w:val="decimal"/>
+      <w:lvlText w:val="%1."/>
+      <w:lvlJc w:val="left"/>
+      <w:pPr>
+        <w:ind w:left="720" w:hanging="360"/>
+      </w:pPr>
+    </w:lvl>
+    <w:lvl w:ilvl="1" w:tplc="04090019" w:tentative="1">
+      <w:start w:val="1"/>
+      <w:numFmt w:val="lowerLetter"/>
+      <w:lvlText w:val="%2."/>
+      <w:lvlJc w:val="left"/>
+      <w:pPr>
+        <w:ind w:left="1440" w:hanging="360"/>
+      </w:pPr>
+    </w:lvl>
+    <w:lvl w:ilvl="2" w:tplc="0409001B" w:tentative="1">
+      <w:start w:val="1"/>
+      <w:numFmt w:val="lowerRoman"/>
+      <w:lvlText w:val="%3."/>
+      <w:lvlJc w:val="right"/>
+      <w:pPr>
+        <w:ind w:left="2160" w:hanging="180"/>
+      </w:pPr>
+    </w:lvl>
+    <w:lvl w:ilvl="3" w:tplc="0409000F" w:tentative="1">
+      <w:start w:val="1"/>
+      <w:numFmt w:val="decimal"/>
+      <w:lvlText w:val="%4."/>
+      <w:lvlJc w:val="left"/>
+      <w:pPr>
+        <w:ind w:left="2880" w:hanging="360"/>
+      </w:pPr>
+    </w:lvl>
+    <w:lvl w:ilvl="4" w:tplc="04090019" w:tentative="1">
+      <w:start w:val="1"/>
+      <w:numFmt w:val="lowerLetter"/>
+      <w:lvlText w:val="%5."/>
+      <w:lvlJc w:val="left"/>
+      <w:pPr>
+        <w:ind w:left="3600" w:hanging="360"/>
+      </w:pPr>
+    </w:lvl>
+    <w:lvl w:ilvl="5" w:tplc="0409001B" w:tentative="1">
+      <w:start w:val="1"/>
+      <w:numFmt w:val="lowerRoman"/>
+      <w:lvlText w:val="%6."/>
+      <w:lvlJc w:val="right"/>
+      <w:pPr>
+        <w:ind w:left="4320" w:hanging="180"/>
+      </w:pPr>
+    </w:lvl>
+    <w:lvl w:ilvl="6" w:tplc="0409000F" w:tentative="1">
+      <w:start w:val="1"/>
+      <w:numFmt w:val="decimal"/>
+      <w:lvlText w:val="%7."/>
+      <w:lvlJc w:val="left"/>
+      <w:pPr>
+        <w:ind w:left="5040" w:hanging="360"/>
+      </w:pPr>
+    </w:lvl>
+    <w:lvl w:ilvl="7" w:tplc="04090019" w:tentative="1">
+      <w:start w:val="1"/>
+      <w:numFmt w:val="lowerLetter"/>
+      <w:lvlText w:val="%8."/>
+      <w:lvlJc w:val="left"/>
+      <w:pPr>
+        <w:ind w:left="5760" w:hanging="360"/>
+      </w:pPr>
+    </w:lvl>
+    <w:lvl w:ilvl="8" w:tplc="0409001B" w:tentative="1">
+      <w:start w:val="1"/>
+      <w:numFmt w:val="lowerRoman"/>
+      <w:lvlText w:val="%9."/>
+      <w:lvlJc w:val="right"/>
+      <w:pPr>
+        <w:ind w:left="6480" w:hanging="180"/>
+      </w:pPr>
+    </w:lvl>
+  </w:abstractNum>
+  <w:abstractNum w:abstractNumId="49">
     <w:nsid w:val="57C73C3B"/>
     <w:multiLevelType w:val="hybridMultilevel"/>
     <w:tmpl w:val="06928158"/>
@@ -53530,7 +55090,7 @@
       </w:pPr>
     </w:lvl>
   </w:abstractNum>
-  <w:abstractNum w:abstractNumId="43">
+  <w:abstractNum w:abstractNumId="50">
     <w:nsid w:val="57DA0590"/>
     <w:multiLevelType w:val="hybridMultilevel"/>
     <w:tmpl w:val="B108F1B8"/>
@@ -53621,7 +55181,7 @@
       </w:pPr>
     </w:lvl>
   </w:abstractNum>
-  <w:abstractNum w:abstractNumId="44">
+  <w:abstractNum w:abstractNumId="51">
     <w:nsid w:val="586A26FA"/>
     <w:multiLevelType w:val="hybridMultilevel"/>
     <w:tmpl w:val="A2F28A80"/>
@@ -53707,7 +55267,93 @@
       </w:pPr>
     </w:lvl>
   </w:abstractNum>
-  <w:abstractNum w:abstractNumId="45">
+  <w:abstractNum w:abstractNumId="52">
+    <w:nsid w:val="58AB5CDE"/>
+    <w:multiLevelType w:val="hybridMultilevel"/>
+    <w:tmpl w:val="FA30989C"/>
+    <w:lvl w:ilvl="0" w:tplc="0409000F">
+      <w:start w:val="1"/>
+      <w:numFmt w:val="decimal"/>
+      <w:lvlText w:val="%1."/>
+      <w:lvlJc w:val="left"/>
+      <w:pPr>
+        <w:ind w:left="720" w:hanging="360"/>
+      </w:pPr>
+    </w:lvl>
+    <w:lvl w:ilvl="1" w:tplc="04090019" w:tentative="1">
+      <w:start w:val="1"/>
+      <w:numFmt w:val="lowerLetter"/>
+      <w:lvlText w:val="%2."/>
+      <w:lvlJc w:val="left"/>
+      <w:pPr>
+        <w:ind w:left="1440" w:hanging="360"/>
+      </w:pPr>
+    </w:lvl>
+    <w:lvl w:ilvl="2" w:tplc="0409001B" w:tentative="1">
+      <w:start w:val="1"/>
+      <w:numFmt w:val="lowerRoman"/>
+      <w:lvlText w:val="%3."/>
+      <w:lvlJc w:val="right"/>
+      <w:pPr>
+        <w:ind w:left="2160" w:hanging="180"/>
+      </w:pPr>
+    </w:lvl>
+    <w:lvl w:ilvl="3" w:tplc="0409000F" w:tentative="1">
+      <w:start w:val="1"/>
+      <w:numFmt w:val="decimal"/>
+      <w:lvlText w:val="%4."/>
+      <w:lvlJc w:val="left"/>
+      <w:pPr>
+        <w:ind w:left="2880" w:hanging="360"/>
+      </w:pPr>
+    </w:lvl>
+    <w:lvl w:ilvl="4" w:tplc="04090019" w:tentative="1">
+      <w:start w:val="1"/>
+      <w:numFmt w:val="lowerLetter"/>
+      <w:lvlText w:val="%5."/>
+      <w:lvlJc w:val="left"/>
+      <w:pPr>
+        <w:ind w:left="3600" w:hanging="360"/>
+      </w:pPr>
+    </w:lvl>
+    <w:lvl w:ilvl="5" w:tplc="0409001B" w:tentative="1">
+      <w:start w:val="1"/>
+      <w:numFmt w:val="lowerRoman"/>
+      <w:lvlText w:val="%6."/>
+      <w:lvlJc w:val="right"/>
+      <w:pPr>
+        <w:ind w:left="4320" w:hanging="180"/>
+      </w:pPr>
+    </w:lvl>
+    <w:lvl w:ilvl="6" w:tplc="0409000F" w:tentative="1">
+      <w:start w:val="1"/>
+      <w:numFmt w:val="decimal"/>
+      <w:lvlText w:val="%7."/>
+      <w:lvlJc w:val="left"/>
+      <w:pPr>
+        <w:ind w:left="5040" w:hanging="360"/>
+      </w:pPr>
+    </w:lvl>
+    <w:lvl w:ilvl="7" w:tplc="04090019" w:tentative="1">
+      <w:start w:val="1"/>
+      <w:numFmt w:val="lowerLetter"/>
+      <w:lvlText w:val="%8."/>
+      <w:lvlJc w:val="left"/>
+      <w:pPr>
+        <w:ind w:left="5760" w:hanging="360"/>
+      </w:pPr>
+    </w:lvl>
+    <w:lvl w:ilvl="8" w:tplc="0409001B" w:tentative="1">
+      <w:start w:val="1"/>
+      <w:numFmt w:val="lowerRoman"/>
+      <w:lvlText w:val="%9."/>
+      <w:lvlJc w:val="right"/>
+      <w:pPr>
+        <w:ind w:left="6480" w:hanging="180"/>
+      </w:pPr>
+    </w:lvl>
+  </w:abstractNum>
+  <w:abstractNum w:abstractNumId="53">
     <w:nsid w:val="58C308D8"/>
     <w:multiLevelType w:val="hybridMultilevel"/>
     <w:tmpl w:val="D460226E"/>
@@ -53798,7 +55444,7 @@
       </w:pPr>
     </w:lvl>
   </w:abstractNum>
-  <w:abstractNum w:abstractNumId="46">
+  <w:abstractNum w:abstractNumId="54">
     <w:nsid w:val="59625993"/>
     <w:multiLevelType w:val="hybridMultilevel"/>
     <w:tmpl w:val="95C04E34"/>
@@ -53884,7 +55530,7 @@
       </w:pPr>
     </w:lvl>
   </w:abstractNum>
-  <w:abstractNum w:abstractNumId="47">
+  <w:abstractNum w:abstractNumId="55">
     <w:nsid w:val="5BE51B2F"/>
     <w:multiLevelType w:val="hybridMultilevel"/>
     <w:tmpl w:val="4BCC2D6C"/>
@@ -53970,7 +55616,7 @@
       </w:pPr>
     </w:lvl>
   </w:abstractNum>
-  <w:abstractNum w:abstractNumId="48">
+  <w:abstractNum w:abstractNumId="56">
     <w:nsid w:val="5BEA5D9D"/>
     <w:multiLevelType w:val="hybridMultilevel"/>
     <w:tmpl w:val="648CB502"/>
@@ -54056,7 +55702,7 @@
       </w:pPr>
     </w:lvl>
   </w:abstractNum>
-  <w:abstractNum w:abstractNumId="49">
+  <w:abstractNum w:abstractNumId="57">
     <w:nsid w:val="5E8E2886"/>
     <w:multiLevelType w:val="hybridMultilevel"/>
     <w:tmpl w:val="95C04E34"/>
@@ -54142,7 +55788,7 @@
       </w:pPr>
     </w:lvl>
   </w:abstractNum>
-  <w:abstractNum w:abstractNumId="50">
+  <w:abstractNum w:abstractNumId="58">
     <w:nsid w:val="5EE4183F"/>
     <w:multiLevelType w:val="hybridMultilevel"/>
     <w:tmpl w:val="DBDAF39A"/>
@@ -54228,7 +55874,7 @@
       </w:pPr>
     </w:lvl>
   </w:abstractNum>
-  <w:abstractNum w:abstractNumId="51">
+  <w:abstractNum w:abstractNumId="59">
     <w:nsid w:val="61832D4B"/>
     <w:multiLevelType w:val="hybridMultilevel"/>
     <w:tmpl w:val="DDFED9A6"/>
@@ -54314,7 +55960,7 @@
       </w:pPr>
     </w:lvl>
   </w:abstractNum>
-  <w:abstractNum w:abstractNumId="52">
+  <w:abstractNum w:abstractNumId="60">
     <w:nsid w:val="63532186"/>
     <w:multiLevelType w:val="hybridMultilevel"/>
     <w:tmpl w:val="B80666F0"/>
@@ -54400,7 +56046,7 @@
       </w:pPr>
     </w:lvl>
   </w:abstractNum>
-  <w:abstractNum w:abstractNumId="53">
+  <w:abstractNum w:abstractNumId="61">
     <w:nsid w:val="663F58CC"/>
     <w:multiLevelType w:val="hybridMultilevel"/>
     <w:tmpl w:val="7EAE43F6"/>
@@ -54486,10 +56132,10 @@
       </w:pPr>
     </w:lvl>
   </w:abstractNum>
-  <w:abstractNum w:abstractNumId="54">
+  <w:abstractNum w:abstractNumId="62">
     <w:nsid w:val="6682617D"/>
     <w:multiLevelType w:val="hybridMultilevel"/>
-    <w:tmpl w:val="8DE2A942"/>
+    <w:tmpl w:val="FA30989C"/>
     <w:lvl w:ilvl="0" w:tplc="0409000F">
       <w:start w:val="1"/>
       <w:numFmt w:val="decimal"/>
@@ -54572,7 +56218,7 @@
       </w:pPr>
     </w:lvl>
   </w:abstractNum>
-  <w:abstractNum w:abstractNumId="55">
+  <w:abstractNum w:abstractNumId="63">
     <w:nsid w:val="67817FD0"/>
     <w:multiLevelType w:val="hybridMultilevel"/>
     <w:tmpl w:val="51B2775A"/>
@@ -54658,7 +56304,7 @@
       </w:pPr>
     </w:lvl>
   </w:abstractNum>
-  <w:abstractNum w:abstractNumId="56">
+  <w:abstractNum w:abstractNumId="64">
     <w:nsid w:val="67FD14F4"/>
     <w:multiLevelType w:val="hybridMultilevel"/>
     <w:tmpl w:val="01CA14F4"/>
@@ -54749,7 +56395,7 @@
       </w:pPr>
     </w:lvl>
   </w:abstractNum>
-  <w:abstractNum w:abstractNumId="57">
+  <w:abstractNum w:abstractNumId="65">
     <w:nsid w:val="680842BD"/>
     <w:multiLevelType w:val="multilevel"/>
     <w:tmpl w:val="6ABC1C64"/>
@@ -54845,7 +56491,7 @@
       </w:pPr>
     </w:lvl>
   </w:abstractNum>
-  <w:abstractNum w:abstractNumId="58">
+  <w:abstractNum w:abstractNumId="66">
     <w:nsid w:val="699C4D21"/>
     <w:multiLevelType w:val="hybridMultilevel"/>
     <w:tmpl w:val="3C62F112"/>
@@ -54936,7 +56582,93 @@
       </w:pPr>
     </w:lvl>
   </w:abstractNum>
-  <w:abstractNum w:abstractNumId="59">
+  <w:abstractNum w:abstractNumId="67">
+    <w:nsid w:val="6B3510AB"/>
+    <w:multiLevelType w:val="hybridMultilevel"/>
+    <w:tmpl w:val="FA30989C"/>
+    <w:lvl w:ilvl="0" w:tplc="0409000F">
+      <w:start w:val="1"/>
+      <w:numFmt w:val="decimal"/>
+      <w:lvlText w:val="%1."/>
+      <w:lvlJc w:val="left"/>
+      <w:pPr>
+        <w:ind w:left="720" w:hanging="360"/>
+      </w:pPr>
+    </w:lvl>
+    <w:lvl w:ilvl="1" w:tplc="04090019" w:tentative="1">
+      <w:start w:val="1"/>
+      <w:numFmt w:val="lowerLetter"/>
+      <w:lvlText w:val="%2."/>
+      <w:lvlJc w:val="left"/>
+      <w:pPr>
+        <w:ind w:left="1440" w:hanging="360"/>
+      </w:pPr>
+    </w:lvl>
+    <w:lvl w:ilvl="2" w:tplc="0409001B" w:tentative="1">
+      <w:start w:val="1"/>
+      <w:numFmt w:val="lowerRoman"/>
+      <w:lvlText w:val="%3."/>
+      <w:lvlJc w:val="right"/>
+      <w:pPr>
+        <w:ind w:left="2160" w:hanging="180"/>
+      </w:pPr>
+    </w:lvl>
+    <w:lvl w:ilvl="3" w:tplc="0409000F" w:tentative="1">
+      <w:start w:val="1"/>
+      <w:numFmt w:val="decimal"/>
+      <w:lvlText w:val="%4."/>
+      <w:lvlJc w:val="left"/>
+      <w:pPr>
+        <w:ind w:left="2880" w:hanging="360"/>
+      </w:pPr>
+    </w:lvl>
+    <w:lvl w:ilvl="4" w:tplc="04090019" w:tentative="1">
+      <w:start w:val="1"/>
+      <w:numFmt w:val="lowerLetter"/>
+      <w:lvlText w:val="%5."/>
+      <w:lvlJc w:val="left"/>
+      <w:pPr>
+        <w:ind w:left="3600" w:hanging="360"/>
+      </w:pPr>
+    </w:lvl>
+    <w:lvl w:ilvl="5" w:tplc="0409001B" w:tentative="1">
+      <w:start w:val="1"/>
+      <w:numFmt w:val="lowerRoman"/>
+      <w:lvlText w:val="%6."/>
+      <w:lvlJc w:val="right"/>
+      <w:pPr>
+        <w:ind w:left="4320" w:hanging="180"/>
+      </w:pPr>
+    </w:lvl>
+    <w:lvl w:ilvl="6" w:tplc="0409000F" w:tentative="1">
+      <w:start w:val="1"/>
+      <w:numFmt w:val="decimal"/>
+      <w:lvlText w:val="%7."/>
+      <w:lvlJc w:val="left"/>
+      <w:pPr>
+        <w:ind w:left="5040" w:hanging="360"/>
+      </w:pPr>
+    </w:lvl>
+    <w:lvl w:ilvl="7" w:tplc="04090019" w:tentative="1">
+      <w:start w:val="1"/>
+      <w:numFmt w:val="lowerLetter"/>
+      <w:lvlText w:val="%8."/>
+      <w:lvlJc w:val="left"/>
+      <w:pPr>
+        <w:ind w:left="5760" w:hanging="360"/>
+      </w:pPr>
+    </w:lvl>
+    <w:lvl w:ilvl="8" w:tplc="0409001B" w:tentative="1">
+      <w:start w:val="1"/>
+      <w:numFmt w:val="lowerRoman"/>
+      <w:lvlText w:val="%9."/>
+      <w:lvlJc w:val="right"/>
+      <w:pPr>
+        <w:ind w:left="6480" w:hanging="180"/>
+      </w:pPr>
+    </w:lvl>
+  </w:abstractNum>
+  <w:abstractNum w:abstractNumId="68">
     <w:nsid w:val="6E2F51A7"/>
     <w:multiLevelType w:val="hybridMultilevel"/>
     <w:tmpl w:val="F9302EF6"/>
@@ -55022,7 +56754,7 @@
       </w:pPr>
     </w:lvl>
   </w:abstractNum>
-  <w:abstractNum w:abstractNumId="60">
+  <w:abstractNum w:abstractNumId="69">
     <w:nsid w:val="6EE8774D"/>
     <w:multiLevelType w:val="hybridMultilevel"/>
     <w:tmpl w:val="1E6EC6CE"/>
@@ -55108,7 +56840,7 @@
       </w:pPr>
     </w:lvl>
   </w:abstractNum>
-  <w:abstractNum w:abstractNumId="61">
+  <w:abstractNum w:abstractNumId="70">
     <w:nsid w:val="716A36EF"/>
     <w:multiLevelType w:val="hybridMultilevel"/>
     <w:tmpl w:val="3EB41272"/>
@@ -55199,7 +56931,7 @@
       </w:pPr>
     </w:lvl>
   </w:abstractNum>
-  <w:abstractNum w:abstractNumId="62">
+  <w:abstractNum w:abstractNumId="71">
     <w:nsid w:val="72835A28"/>
     <w:multiLevelType w:val="hybridMultilevel"/>
     <w:tmpl w:val="DDFED9A6"/>
@@ -55285,7 +57017,93 @@
       </w:pPr>
     </w:lvl>
   </w:abstractNum>
-  <w:abstractNum w:abstractNumId="63">
+  <w:abstractNum w:abstractNumId="72">
+    <w:nsid w:val="769D43D9"/>
+    <w:multiLevelType w:val="hybridMultilevel"/>
+    <w:tmpl w:val="FA30989C"/>
+    <w:lvl w:ilvl="0" w:tplc="0409000F">
+      <w:start w:val="1"/>
+      <w:numFmt w:val="decimal"/>
+      <w:lvlText w:val="%1."/>
+      <w:lvlJc w:val="left"/>
+      <w:pPr>
+        <w:ind w:left="720" w:hanging="360"/>
+      </w:pPr>
+    </w:lvl>
+    <w:lvl w:ilvl="1" w:tplc="04090019" w:tentative="1">
+      <w:start w:val="1"/>
+      <w:numFmt w:val="lowerLetter"/>
+      <w:lvlText w:val="%2."/>
+      <w:lvlJc w:val="left"/>
+      <w:pPr>
+        <w:ind w:left="1440" w:hanging="360"/>
+      </w:pPr>
+    </w:lvl>
+    <w:lvl w:ilvl="2" w:tplc="0409001B" w:tentative="1">
+      <w:start w:val="1"/>
+      <w:numFmt w:val="lowerRoman"/>
+      <w:lvlText w:val="%3."/>
+      <w:lvlJc w:val="right"/>
+      <w:pPr>
+        <w:ind w:left="2160" w:hanging="180"/>
+      </w:pPr>
+    </w:lvl>
+    <w:lvl w:ilvl="3" w:tplc="0409000F" w:tentative="1">
+      <w:start w:val="1"/>
+      <w:numFmt w:val="decimal"/>
+      <w:lvlText w:val="%4."/>
+      <w:lvlJc w:val="left"/>
+      <w:pPr>
+        <w:ind w:left="2880" w:hanging="360"/>
+      </w:pPr>
+    </w:lvl>
+    <w:lvl w:ilvl="4" w:tplc="04090019" w:tentative="1">
+      <w:start w:val="1"/>
+      <w:numFmt w:val="lowerLetter"/>
+      <w:lvlText w:val="%5."/>
+      <w:lvlJc w:val="left"/>
+      <w:pPr>
+        <w:ind w:left="3600" w:hanging="360"/>
+      </w:pPr>
+    </w:lvl>
+    <w:lvl w:ilvl="5" w:tplc="0409001B" w:tentative="1">
+      <w:start w:val="1"/>
+      <w:numFmt w:val="lowerRoman"/>
+      <w:lvlText w:val="%6."/>
+      <w:lvlJc w:val="right"/>
+      <w:pPr>
+        <w:ind w:left="4320" w:hanging="180"/>
+      </w:pPr>
+    </w:lvl>
+    <w:lvl w:ilvl="6" w:tplc="0409000F" w:tentative="1">
+      <w:start w:val="1"/>
+      <w:numFmt w:val="decimal"/>
+      <w:lvlText w:val="%7."/>
+      <w:lvlJc w:val="left"/>
+      <w:pPr>
+        <w:ind w:left="5040" w:hanging="360"/>
+      </w:pPr>
+    </w:lvl>
+    <w:lvl w:ilvl="7" w:tplc="04090019" w:tentative="1">
+      <w:start w:val="1"/>
+      <w:numFmt w:val="lowerLetter"/>
+      <w:lvlText w:val="%8."/>
+      <w:lvlJc w:val="left"/>
+      <w:pPr>
+        <w:ind w:left="5760" w:hanging="360"/>
+      </w:pPr>
+    </w:lvl>
+    <w:lvl w:ilvl="8" w:tplc="0409001B" w:tentative="1">
+      <w:start w:val="1"/>
+      <w:numFmt w:val="lowerRoman"/>
+      <w:lvlText w:val="%9."/>
+      <w:lvlJc w:val="right"/>
+      <w:pPr>
+        <w:ind w:left="6480" w:hanging="180"/>
+      </w:pPr>
+    </w:lvl>
+  </w:abstractNum>
+  <w:abstractNum w:abstractNumId="73">
     <w:nsid w:val="77392299"/>
     <w:multiLevelType w:val="hybridMultilevel"/>
     <w:tmpl w:val="EB9C4A1E"/>
@@ -55371,7 +57189,7 @@
       </w:pPr>
     </w:lvl>
   </w:abstractNum>
-  <w:abstractNum w:abstractNumId="64">
+  <w:abstractNum w:abstractNumId="74">
     <w:nsid w:val="774C615A"/>
     <w:multiLevelType w:val="hybridMultilevel"/>
     <w:tmpl w:val="1E6EC6CE"/>
@@ -55457,7 +57275,7 @@
       </w:pPr>
     </w:lvl>
   </w:abstractNum>
-  <w:abstractNum w:abstractNumId="65">
+  <w:abstractNum w:abstractNumId="75">
     <w:nsid w:val="775C4696"/>
     <w:multiLevelType w:val="hybridMultilevel"/>
     <w:tmpl w:val="211A5562"/>
@@ -55548,7 +57366,7 @@
       </w:pPr>
     </w:lvl>
   </w:abstractNum>
-  <w:abstractNum w:abstractNumId="66">
+  <w:abstractNum w:abstractNumId="76">
     <w:nsid w:val="784A7580"/>
     <w:multiLevelType w:val="hybridMultilevel"/>
     <w:tmpl w:val="06928158"/>
@@ -55634,7 +57452,7 @@
       </w:pPr>
     </w:lvl>
   </w:abstractNum>
-  <w:abstractNum w:abstractNumId="67">
+  <w:abstractNum w:abstractNumId="77">
     <w:nsid w:val="7BCE6FD2"/>
     <w:multiLevelType w:val="hybridMultilevel"/>
     <w:tmpl w:val="3A10D860"/>
@@ -55721,210 +57539,240 @@
     </w:lvl>
   </w:abstractNum>
   <w:num w:numId="1">
+    <w:abstractNumId w:val="40"/>
+  </w:num>
+  <w:num w:numId="2">
+    <w:abstractNumId w:val="65"/>
+  </w:num>
+  <w:num w:numId="3">
+    <w:abstractNumId w:val="21"/>
+  </w:num>
+  <w:num w:numId="4">
+    <w:abstractNumId w:val="70"/>
+  </w:num>
+  <w:num w:numId="5">
+    <w:abstractNumId w:val="30"/>
+  </w:num>
+  <w:num w:numId="6">
+    <w:abstractNumId w:val="75"/>
+  </w:num>
+  <w:num w:numId="7">
+    <w:abstractNumId w:val="33"/>
+  </w:num>
+  <w:num w:numId="8">
+    <w:abstractNumId w:val="62"/>
+  </w:num>
+  <w:num w:numId="9">
+    <w:abstractNumId w:val="42"/>
+  </w:num>
+  <w:num w:numId="10">
+    <w:abstractNumId w:val="3"/>
+  </w:num>
+  <w:num w:numId="11">
+    <w:abstractNumId w:val="29"/>
+  </w:num>
+  <w:num w:numId="12">
+    <w:abstractNumId w:val="68"/>
+  </w:num>
+  <w:num w:numId="13">
+    <w:abstractNumId w:val="77"/>
+  </w:num>
+  <w:num w:numId="14">
+    <w:abstractNumId w:val="14"/>
+  </w:num>
+  <w:num w:numId="15">
+    <w:abstractNumId w:val="36"/>
+  </w:num>
+  <w:num w:numId="16">
+    <w:abstractNumId w:val="20"/>
+  </w:num>
+  <w:num w:numId="17">
+    <w:abstractNumId w:val="31"/>
+  </w:num>
+  <w:num w:numId="18">
+    <w:abstractNumId w:val="41"/>
+  </w:num>
+  <w:num w:numId="19">
+    <w:abstractNumId w:val="50"/>
+  </w:num>
+  <w:num w:numId="20">
+    <w:abstractNumId w:val="64"/>
+  </w:num>
+  <w:num w:numId="21">
+    <w:abstractNumId w:val="57"/>
+  </w:num>
+  <w:num w:numId="22">
+    <w:abstractNumId w:val="54"/>
+  </w:num>
+  <w:num w:numId="23">
+    <w:abstractNumId w:val="17"/>
+  </w:num>
+  <w:num w:numId="24">
+    <w:abstractNumId w:val="19"/>
+  </w:num>
+  <w:num w:numId="25">
+    <w:abstractNumId w:val="46"/>
+  </w:num>
+  <w:num w:numId="26">
+    <w:abstractNumId w:val="73"/>
+  </w:num>
+  <w:num w:numId="27">
+    <w:abstractNumId w:val="43"/>
+  </w:num>
+  <w:num w:numId="28">
+    <w:abstractNumId w:val="12"/>
+  </w:num>
+  <w:num w:numId="29">
+    <w:abstractNumId w:val="39"/>
+  </w:num>
+  <w:num w:numId="30">
+    <w:abstractNumId w:val="37"/>
+  </w:num>
+  <w:num w:numId="31">
+    <w:abstractNumId w:val="7"/>
+  </w:num>
+  <w:num w:numId="32">
+    <w:abstractNumId w:val="38"/>
+  </w:num>
+  <w:num w:numId="33">
+    <w:abstractNumId w:val="23"/>
+  </w:num>
+  <w:num w:numId="34">
+    <w:abstractNumId w:val="51"/>
+  </w:num>
+  <w:num w:numId="35">
+    <w:abstractNumId w:val="25"/>
+  </w:num>
+  <w:num w:numId="36">
+    <w:abstractNumId w:val="9"/>
+  </w:num>
+  <w:num w:numId="37">
+    <w:abstractNumId w:val="61"/>
+  </w:num>
+  <w:num w:numId="38">
+    <w:abstractNumId w:val="2"/>
+  </w:num>
+  <w:num w:numId="39">
+    <w:abstractNumId w:val="44"/>
+  </w:num>
+  <w:num w:numId="40">
+    <w:abstractNumId w:val="6"/>
+  </w:num>
+  <w:num w:numId="41">
+    <w:abstractNumId w:val="63"/>
+  </w:num>
+  <w:num w:numId="42">
+    <w:abstractNumId w:val="27"/>
+  </w:num>
+  <w:num w:numId="43">
+    <w:abstractNumId w:val="22"/>
+  </w:num>
+  <w:num w:numId="44">
+    <w:abstractNumId w:val="76"/>
+  </w:num>
+  <w:num w:numId="45">
+    <w:abstractNumId w:val="49"/>
+  </w:num>
+  <w:num w:numId="46">
     <w:abstractNumId w:val="35"/>
   </w:num>
-  <w:num w:numId="2">
-    <w:abstractNumId w:val="57"/>
+  <w:num w:numId="47">
+    <w:abstractNumId w:val="71"/>
   </w:num>
-  <w:num w:numId="3">
-    <w:abstractNumId w:val="17"/>
+  <w:num w:numId="48">
+    <w:abstractNumId w:val="56"/>
   </w:num>
-  <w:num w:numId="4">
-    <w:abstractNumId w:val="61"/>
+  <w:num w:numId="49">
+    <w:abstractNumId w:val="60"/>
   </w:num>
-  <w:num w:numId="5">
-    <w:abstractNumId w:val="25"/>
+  <w:num w:numId="50">
+    <w:abstractNumId w:val="10"/>
   </w:num>
-  <w:num w:numId="6">
-    <w:abstractNumId w:val="65"/>
+  <w:num w:numId="51">
+    <w:abstractNumId w:val="16"/>
   </w:num>
-  <w:num w:numId="7">
-    <w:abstractNumId w:val="28"/>
+  <w:num w:numId="52">
+    <w:abstractNumId w:val="8"/>
   </w:num>
-  <w:num w:numId="8">
-    <w:abstractNumId w:val="54"/>
-  </w:num>
-  <w:num w:numId="9">
-    <w:abstractNumId w:val="37"/>
-  </w:num>
-  <w:num w:numId="10">
-    <w:abstractNumId w:val="2"/>
-  </w:num>
-  <w:num w:numId="11">
+  <w:num w:numId="53">
     <w:abstractNumId w:val="24"/>
   </w:num>
-  <w:num w:numId="12">
-    <w:abstractNumId w:val="59"/>
+  <w:num w:numId="54">
+    <w:abstractNumId w:val="58"/>
   </w:num>
-  <w:num w:numId="13">
-    <w:abstractNumId w:val="67"/>
+  <w:num w:numId="55">
+    <w:abstractNumId w:val="47"/>
   </w:num>
-  <w:num w:numId="14">
-    <w:abstractNumId w:val="11"/>
-  </w:num>
-  <w:num w:numId="15">
-    <w:abstractNumId w:val="31"/>
-  </w:num>
-  <w:num w:numId="16">
-    <w:abstractNumId w:val="16"/>
-  </w:num>
-  <w:num w:numId="17">
-    <w:abstractNumId w:val="26"/>
-  </w:num>
-  <w:num w:numId="18">
-    <w:abstractNumId w:val="36"/>
-  </w:num>
-  <w:num w:numId="19">
-    <w:abstractNumId w:val="43"/>
-  </w:num>
-  <w:num w:numId="20">
-    <w:abstractNumId w:val="56"/>
-  </w:num>
-  <w:num w:numId="21">
-    <w:abstractNumId w:val="49"/>
-  </w:num>
-  <w:num w:numId="22">
-    <w:abstractNumId w:val="46"/>
-  </w:num>
-  <w:num w:numId="23">
-    <w:abstractNumId w:val="14"/>
-  </w:num>
-  <w:num w:numId="24">
-    <w:abstractNumId w:val="15"/>
-  </w:num>
-  <w:num w:numId="25">
-    <w:abstractNumId w:val="40"/>
-  </w:num>
-  <w:num w:numId="26">
-    <w:abstractNumId w:val="63"/>
-  </w:num>
-  <w:num w:numId="27">
-    <w:abstractNumId w:val="38"/>
-  </w:num>
-  <w:num w:numId="28">
-    <w:abstractNumId w:val="9"/>
-  </w:num>
-  <w:num w:numId="29">
-    <w:abstractNumId w:val="34"/>
-  </w:num>
-  <w:num w:numId="30">
-    <w:abstractNumId w:val="32"/>
-  </w:num>
-  <w:num w:numId="31">
-    <w:abstractNumId w:val="4"/>
-  </w:num>
-  <w:num w:numId="32">
-    <w:abstractNumId w:val="33"/>
-  </w:num>
-  <w:num w:numId="33">
-    <w:abstractNumId w:val="19"/>
-  </w:num>
-  <w:num w:numId="34">
-    <w:abstractNumId w:val="44"/>
-  </w:num>
-  <w:num w:numId="35">
-    <w:abstractNumId w:val="21"/>
-  </w:num>
-  <w:num w:numId="36">
-    <w:abstractNumId w:val="6"/>
-  </w:num>
-  <w:num w:numId="37">
-    <w:abstractNumId w:val="53"/>
-  </w:num>
-  <w:num w:numId="38">
-    <w:abstractNumId w:val="1"/>
-  </w:num>
-  <w:num w:numId="39">
-    <w:abstractNumId w:val="39"/>
-  </w:num>
-  <w:num w:numId="40">
-    <w:abstractNumId w:val="3"/>
-  </w:num>
-  <w:num w:numId="41">
+  <w:num w:numId="56">
     <w:abstractNumId w:val="55"/>
   </w:num>
-  <w:num w:numId="42">
-    <w:abstractNumId w:val="23"/>
-  </w:num>
-  <w:num w:numId="43">
-    <w:abstractNumId w:val="18"/>
-  </w:num>
-  <w:num w:numId="44">
-    <w:abstractNumId w:val="66"/>
-  </w:num>
-  <w:num w:numId="45">
-    <w:abstractNumId w:val="42"/>
-  </w:num>
-  <w:num w:numId="46">
-    <w:abstractNumId w:val="30"/>
-  </w:num>
-  <w:num w:numId="47">
-    <w:abstractNumId w:val="62"/>
-  </w:num>
-  <w:num w:numId="48">
-    <w:abstractNumId w:val="48"/>
-  </w:num>
-  <w:num w:numId="49">
-    <w:abstractNumId w:val="52"/>
-  </w:num>
-  <w:num w:numId="50">
-    <w:abstractNumId w:val="7"/>
-  </w:num>
-  <w:num w:numId="51">
-    <w:abstractNumId w:val="13"/>
-  </w:num>
-  <w:num w:numId="52">
-    <w:abstractNumId w:val="5"/>
-  </w:num>
-  <w:num w:numId="53">
-    <w:abstractNumId w:val="20"/>
-  </w:num>
-  <w:num w:numId="54">
-    <w:abstractNumId w:val="50"/>
-  </w:num>
-  <w:num w:numId="55">
-    <w:abstractNumId w:val="41"/>
-  </w:num>
-  <w:num w:numId="56">
-    <w:abstractNumId w:val="47"/>
-  </w:num>
   <w:num w:numId="57">
-    <w:abstractNumId w:val="29"/>
+    <w:abstractNumId w:val="34"/>
   </w:num>
   <w:num w:numId="58">
     <w:abstractNumId w:val="0"/>
   </w:num>
   <w:num w:numId="59">
-    <w:abstractNumId w:val="22"/>
+    <w:abstractNumId w:val="26"/>
   </w:num>
   <w:num w:numId="60">
-    <w:abstractNumId w:val="60"/>
+    <w:abstractNumId w:val="69"/>
   </w:num>
   <w:num w:numId="61">
-    <w:abstractNumId w:val="12"/>
+    <w:abstractNumId w:val="15"/>
   </w:num>
   <w:num w:numId="62">
-    <w:abstractNumId w:val="64"/>
+    <w:abstractNumId w:val="74"/>
   </w:num>
   <w:num w:numId="63">
-    <w:abstractNumId w:val="27"/>
+    <w:abstractNumId w:val="32"/>
   </w:num>
   <w:num w:numId="64">
-    <w:abstractNumId w:val="51"/>
+    <w:abstractNumId w:val="59"/>
   </w:num>
   <w:num w:numId="65">
-    <w:abstractNumId w:val="8"/>
+    <w:abstractNumId w:val="11"/>
   </w:num>
   <w:num w:numId="66">
-    <w:abstractNumId w:val="10"/>
+    <w:abstractNumId w:val="13"/>
   </w:num>
   <w:num w:numId="67">
+    <w:abstractNumId w:val="53"/>
+  </w:num>
+  <w:num w:numId="68">
+    <w:abstractNumId w:val="66"/>
+  </w:num>
+  <w:num w:numId="69">
+    <w:abstractNumId w:val="18"/>
+  </w:num>
+  <w:num w:numId="70">
+    <w:abstractNumId w:val="48"/>
+  </w:num>
+  <w:num w:numId="71">
+    <w:abstractNumId w:val="67"/>
+  </w:num>
+  <w:num w:numId="72">
+    <w:abstractNumId w:val="4"/>
+  </w:num>
+  <w:num w:numId="73">
+    <w:abstractNumId w:val="52"/>
+  </w:num>
+  <w:num w:numId="74">
+    <w:abstractNumId w:val="5"/>
+  </w:num>
+  <w:num w:numId="75">
+    <w:abstractNumId w:val="1"/>
+  </w:num>
+  <w:num w:numId="76">
+    <w:abstractNumId w:val="72"/>
+  </w:num>
+  <w:num w:numId="77">
+    <w:abstractNumId w:val="28"/>
+  </w:num>
+  <w:num w:numId="78">
     <w:abstractNumId w:val="45"/>
   </w:num>
-  <w:num w:numId="68">
-    <w:abstractNumId w:val="58"/>
-  </w:num>
-  <w:numIdMacAtCleanup w:val="68"/>
+  <w:numIdMacAtCleanup w:val="78"/>
 </w:numbering>
 </file>
 
@@ -57028,7 +58876,7 @@
 </file>
 
 <file path=customXml/itemProps1.xml><?xml version="1.0" encoding="utf-8"?>
-<ds:datastoreItem xmlns:ds="http://schemas.openxmlformats.org/officeDocument/2006/customXml" ds:itemID="{E2A9AA41-5128-4DDA-84BF-52362C30ADCD}">
+<ds:datastoreItem xmlns:ds="http://schemas.openxmlformats.org/officeDocument/2006/customXml" ds:itemID="{DF3BFE72-FB90-4C39-972A-8386596812AC}">
   <ds:schemaRefs>
     <ds:schemaRef ds:uri="http://schemas.openxmlformats.org/officeDocument/2006/bibliography"/>
   </ds:schemaRefs>

</xml_diff>